<commit_message>
Committing ArcSight integration guide
</commit_message>
<xml_diff>
--- a/docs/MF_Polyverse_ZeroTect_0.4.x_ArcSight_CEF_Integration_Guide_2020.docx
+++ b/docs/MF_Polyverse_ZeroTect_0.4.x_ArcSight_CEF_Integration_Guide_2020.docx
@@ -120,14 +120,14 @@
                         </a:ln>
                         <a:extLst>
                           <a:ext uri="{909E8E84-426E-40dd-AFC4-6F175D3DCCD1}">
-                            <a14:hiddenFill xmlns:mo="http://schemas.microsoft.com/office/mac/office/2008/main" xmlns:mv="urn:schemas-microsoft-com:mac:vml" xmlns="" xmlns:o="urn:schemas-microsoft-com:office:office" xmlns:v="urn:schemas-microsoft-com:vml" xmlns:w10="urn:schemas-microsoft-com:office:word" xmlns:w="http://schemas.openxmlformats.org/wordprocessingml/2006/main" xmlns:a14="http://schemas.microsoft.com/office/drawing/2010/main">
+                            <a14:hiddenFill xmlns:a14="http://schemas.microsoft.com/office/drawing/2010/main" xmlns:w="http://schemas.openxmlformats.org/wordprocessingml/2006/main" xmlns:w10="urn:schemas-microsoft-com:office:word" xmlns:v="urn:schemas-microsoft-com:vml" xmlns:o="urn:schemas-microsoft-com:office:office" xmlns="" xmlns:mv="urn:schemas-microsoft-com:mac:vml" xmlns:mo="http://schemas.microsoft.com/office/mac/office/2008/main">
                               <a:solidFill>
                                 <a:srgbClr val="FFFFFF"/>
                               </a:solidFill>
                             </a14:hiddenFill>
                           </a:ext>
                           <a:ext uri="{91240B29-F687-4f45-9708-019B960494DF}">
-                            <a14:hiddenLine xmlns:mo="http://schemas.microsoft.com/office/mac/office/2008/main" xmlns:mv="urn:schemas-microsoft-com:mac:vml" xmlns="" xmlns:o="urn:schemas-microsoft-com:office:office" xmlns:v="urn:schemas-microsoft-com:vml" xmlns:w10="urn:schemas-microsoft-com:office:word" xmlns:w="http://schemas.openxmlformats.org/wordprocessingml/2006/main" xmlns:a14="http://schemas.microsoft.com/office/drawing/2010/main" w="9525">
+                            <a14:hiddenLine xmlns:a14="http://schemas.microsoft.com/office/drawing/2010/main" xmlns:w="http://schemas.openxmlformats.org/wordprocessingml/2006/main" xmlns:w10="urn:schemas-microsoft-com:office:word" xmlns:v="urn:schemas-microsoft-com:vml" xmlns:o="urn:schemas-microsoft-com:office:office" xmlns="" xmlns:mv="urn:schemas-microsoft-com:mac:vml" xmlns:mo="http://schemas.microsoft.com/office/mac/office/2008/main" w="9525">
                               <a:solidFill>
                                 <a:srgbClr val="000000"/>
                               </a:solidFill>
@@ -281,14 +281,14 @@
                         </a:ln>
                         <a:extLst>
                           <a:ext uri="{909E8E84-426E-40dd-AFC4-6F175D3DCCD1}">
-                            <a14:hiddenFill xmlns:mo="http://schemas.microsoft.com/office/mac/office/2008/main" xmlns:mv="urn:schemas-microsoft-com:mac:vml" xmlns="" xmlns:o="urn:schemas-microsoft-com:office:office" xmlns:v="urn:schemas-microsoft-com:vml" xmlns:w10="urn:schemas-microsoft-com:office:word" xmlns:w="http://schemas.openxmlformats.org/wordprocessingml/2006/main" xmlns:a14="http://schemas.microsoft.com/office/drawing/2010/main">
+                            <a14:hiddenFill xmlns:a14="http://schemas.microsoft.com/office/drawing/2010/main" xmlns:w="http://schemas.openxmlformats.org/wordprocessingml/2006/main" xmlns:w10="urn:schemas-microsoft-com:office:word" xmlns:v="urn:schemas-microsoft-com:vml" xmlns:o="urn:schemas-microsoft-com:office:office" xmlns="" xmlns:mv="urn:schemas-microsoft-com:mac:vml" xmlns:mo="http://schemas.microsoft.com/office/mac/office/2008/main">
                               <a:solidFill>
                                 <a:srgbClr val="FFFFFF"/>
                               </a:solidFill>
                             </a14:hiddenFill>
                           </a:ext>
                           <a:ext uri="{91240B29-F687-4f45-9708-019B960494DF}">
-                            <a14:hiddenLine xmlns:mo="http://schemas.microsoft.com/office/mac/office/2008/main" xmlns:mv="urn:schemas-microsoft-com:mac:vml" xmlns="" xmlns:o="urn:schemas-microsoft-com:office:office" xmlns:v="urn:schemas-microsoft-com:vml" xmlns:w10="urn:schemas-microsoft-com:office:word" xmlns:w="http://schemas.openxmlformats.org/wordprocessingml/2006/main" xmlns:a14="http://schemas.microsoft.com/office/drawing/2010/main" w="9525">
+                            <a14:hiddenLine xmlns:a14="http://schemas.microsoft.com/office/drawing/2010/main" xmlns:w="http://schemas.openxmlformats.org/wordprocessingml/2006/main" xmlns:w10="urn:schemas-microsoft-com:office:word" xmlns:v="urn:schemas-microsoft-com:vml" xmlns:o="urn:schemas-microsoft-com:office:office" xmlns="" xmlns:mv="urn:schemas-microsoft-com:mac:vml" xmlns:mo="http://schemas.microsoft.com/office/mac/office/2008/main" w="9525">
                               <a:solidFill>
                                 <a:srgbClr val="000000"/>
                               </a:solidFill>
@@ -359,7 +359,7 @@
                               <w:rPr>
                                 <w:noProof/>
                               </w:rPr>
-                              <w:t>November 14, 2020</w:t>
+                              <w:t>November 16, 2020</w:t>
                             </w:r>
                             <w:r>
                               <w:fldChar w:fldCharType="end"/>
@@ -513,7 +513,7 @@
                         <w:rPr>
                           <w:noProof/>
                         </w:rPr>
-                        <w:t>November 14, 2020</w:t>
+                        <w:t>November 16, 2020</w:t>
                       </w:r>
                       <w:r>
                         <w:fldChar w:fldCharType="end"/>
@@ -762,14 +762,14 @@
                         </a:ln>
                         <a:extLst>
                           <a:ext uri="{909E8E84-426E-40dd-AFC4-6F175D3DCCD1}">
-                            <a14:hiddenFill xmlns:mo="http://schemas.microsoft.com/office/mac/office/2008/main" xmlns:mv="urn:schemas-microsoft-com:mac:vml" xmlns="" xmlns:o="urn:schemas-microsoft-com:office:office" xmlns:v="urn:schemas-microsoft-com:vml" xmlns:w10="urn:schemas-microsoft-com:office:word" xmlns:w="http://schemas.openxmlformats.org/wordprocessingml/2006/main" xmlns:a14="http://schemas.microsoft.com/office/drawing/2010/main">
+                            <a14:hiddenFill xmlns:a14="http://schemas.microsoft.com/office/drawing/2010/main" xmlns:w="http://schemas.openxmlformats.org/wordprocessingml/2006/main" xmlns:w10="urn:schemas-microsoft-com:office:word" xmlns:v="urn:schemas-microsoft-com:vml" xmlns:o="urn:schemas-microsoft-com:office:office" xmlns="" xmlns:mv="urn:schemas-microsoft-com:mac:vml" xmlns:mo="http://schemas.microsoft.com/office/mac/office/2008/main">
                               <a:solidFill>
                                 <a:srgbClr val="FFFFFF"/>
                               </a:solidFill>
                             </a14:hiddenFill>
                           </a:ext>
                           <a:ext uri="{91240B29-F687-4f45-9708-019B960494DF}">
-                            <a14:hiddenLine xmlns:mo="http://schemas.microsoft.com/office/mac/office/2008/main" xmlns:mv="urn:schemas-microsoft-com:mac:vml" xmlns="" xmlns:o="urn:schemas-microsoft-com:office:office" xmlns:v="urn:schemas-microsoft-com:vml" xmlns:w10="urn:schemas-microsoft-com:office:word" xmlns:w="http://schemas.openxmlformats.org/wordprocessingml/2006/main" xmlns:a14="http://schemas.microsoft.com/office/drawing/2010/main" w="9525">
+                            <a14:hiddenLine xmlns:a14="http://schemas.microsoft.com/office/drawing/2010/main" xmlns:w="http://schemas.openxmlformats.org/wordprocessingml/2006/main" xmlns:w10="urn:schemas-microsoft-com:office:word" xmlns:v="urn:schemas-microsoft-com:vml" xmlns:o="urn:schemas-microsoft-com:office:office" xmlns="" xmlns:mv="urn:schemas-microsoft-com:mac:vml" xmlns:mo="http://schemas.microsoft.com/office/mac/office/2008/main" w="9525">
                               <a:solidFill>
                                 <a:srgbClr val="000000"/>
                               </a:solidFill>
@@ -938,8 +938,8 @@
         </mc:AlternateContent>
       </w:r>
     </w:p>
-    <w:bookmarkStart w:id="0" w:name="_Toc56321226" w:displacedByCustomXml="next"/>
-    <w:bookmarkStart w:id="1" w:name="_Toc489353531" w:displacedByCustomXml="next"/>
+    <w:bookmarkStart w:id="0" w:name="_Toc489353531" w:displacedByCustomXml="next"/>
+    <w:bookmarkStart w:id="1" w:name="_Toc56321226" w:displacedByCustomXml="next"/>
     <w:sdt>
       <w:sdtPr>
         <w:rPr>
@@ -1215,23 +1215,7 @@
                 <w:rFonts w:eastAsia="Calibri" w:cs="Calibri"/>
                 <w:noProof/>
               </w:rPr>
-              <w:t>This guide provides information for configuring the Polyverse Zerotect integration for ArcSight ESM. This integration is supported on ESM versi</w:t>
-            </w:r>
-            <w:r>
-              <w:rPr>
-                <w:rStyle w:val="Hyperlink"/>
-                <w:rFonts w:eastAsia="Calibri" w:cs="Calibri"/>
-                <w:noProof/>
-              </w:rPr>
-              <w:t>o</w:t>
-            </w:r>
-            <w:r>
-              <w:rPr>
-                <w:rStyle w:val="Hyperlink"/>
-                <w:rFonts w:eastAsia="Calibri" w:cs="Calibri"/>
-                <w:noProof/>
-              </w:rPr>
-              <w:t xml:space="preserve">ns </w:t>
+              <w:t xml:space="preserve">This guide provides information for configuring the Polyverse Zerotect integration for ArcSight ESM. This integration is supported on ESM versions </w:t>
             </w:r>
             <w:r>
               <w:rPr>
@@ -2520,6 +2504,7 @@
         </w:rPr>
         <w:t xml:space="preserve">integration for ArcSight ESM. This integration is supported on ESM versions </w:t>
       </w:r>
+      <w:commentRangeStart w:id="10"/>
       <w:r>
         <w:rPr>
           <w:rFonts w:ascii="Calibri" w:eastAsia="Calibri" w:hAnsi="Calibri" w:cs="Calibri"/>
@@ -2532,6 +2517,18 @@
         </w:rPr>
         <w:t>[6.0.0.1333]</w:t>
       </w:r>
+      <w:commentRangeEnd w:id="10"/>
+      <w:r>
+        <w:rPr>
+          <w:rStyle w:val="CommentReference"/>
+          <w:rFonts w:ascii="Times" w:hAnsi="Times" w:cs="Times New Roman"/>
+          <w:b w:val="0"/>
+          <w:bCs w:val="0"/>
+          <w:color w:val="auto"/>
+          <w:kern w:val="0"/>
+        </w:rPr>
+        <w:commentReference w:id="10"/>
+      </w:r>
       <w:r>
         <w:rPr>
           <w:rFonts w:ascii="Calibri" w:eastAsia="Calibri" w:hAnsi="Calibri" w:cs="Calibri"/>
@@ -2598,7 +2595,7 @@
           <w:sz w:val="22"/>
           <w:szCs w:val="22"/>
         </w:rPr>
-        <w:t>0.4.x</w:t>
+        <w:t>0.4.</w:t>
       </w:r>
       <w:r>
         <w:rPr>
@@ -2609,7 +2606,40 @@
           <w:sz w:val="22"/>
           <w:szCs w:val="22"/>
         </w:rPr>
-        <w:t xml:space="preserve"> is supported.</w:t>
+        <w:t>11</w:t>
+      </w:r>
+      <w:r>
+        <w:rPr>
+          <w:rFonts w:ascii="Calibri" w:eastAsia="Calibri" w:hAnsi="Calibri" w:cs="Calibri"/>
+          <w:b w:val="0"/>
+          <w:bCs w:val="0"/>
+          <w:color w:val="auto"/>
+          <w:sz w:val="22"/>
+          <w:szCs w:val="22"/>
+        </w:rPr>
+        <w:t xml:space="preserve"> </w:t>
+      </w:r>
+      <w:r>
+        <w:rPr>
+          <w:rFonts w:ascii="Calibri" w:eastAsia="Calibri" w:hAnsi="Calibri" w:cs="Calibri"/>
+          <w:b w:val="0"/>
+          <w:bCs w:val="0"/>
+          <w:color w:val="auto"/>
+          <w:sz w:val="22"/>
+          <w:szCs w:val="22"/>
+        </w:rPr>
+        <w:t xml:space="preserve">and above are </w:t>
+      </w:r>
+      <w:r>
+        <w:rPr>
+          <w:rFonts w:ascii="Calibri" w:eastAsia="Calibri" w:hAnsi="Calibri" w:cs="Calibri"/>
+          <w:b w:val="0"/>
+          <w:bCs w:val="0"/>
+          <w:color w:val="auto"/>
+          <w:sz w:val="22"/>
+          <w:szCs w:val="22"/>
+        </w:rPr>
+        <w:t>supported.</w:t>
       </w:r>
       <w:bookmarkEnd w:id="8"/>
       <w:bookmarkEnd w:id="9"/>
@@ -2621,45 +2651,83 @@
           <w:lang w:val="en-GB"/>
         </w:rPr>
       </w:pPr>
-      <w:bookmarkStart w:id="10" w:name="_Toc56321230"/>
+      <w:bookmarkStart w:id="11" w:name="_Toc56321230"/>
       <w:r>
         <w:rPr>
           <w:lang w:val="en-GB"/>
         </w:rPr>
         <w:t>Joint Solution Overview</w:t>
       </w:r>
-      <w:bookmarkEnd w:id="10"/>
+      <w:bookmarkEnd w:id="11"/>
     </w:p>
     <w:p>
       <w:pPr>
         <w:pStyle w:val="BodyText"/>
         <w:rPr>
-          <w:highlight w:val="yellow"/>
-        </w:rPr>
-      </w:pPr>
-      <w:r>
-        <w:rPr>
-          <w:highlight w:val="yellow"/>
-        </w:rPr>
-        <w:t xml:space="preserve">[Add an overview of the product and integration here; for example: “The [vendor and product name] is the market leading Incident Response Platform…   [Vendor’s] solution, in conjunction with </w:t>
-      </w:r>
-      <w:r>
-        <w:rPr>
-          <w:highlight w:val="yellow"/>
-        </w:rPr>
-        <w:t>Micro Focus</w:t>
-      </w:r>
-      <w:r>
-        <w:rPr>
-          <w:highlight w:val="yellow"/>
-        </w:rPr>
-        <w:t xml:space="preserve"> ArcSight, provides users…”]</w:t>
-      </w:r>
-      <w:r>
-        <w:rPr>
-          <w:highlight w:val="yellow"/>
-        </w:rPr>
-        <w:t xml:space="preserve"> Please ensure this section only contains information for the product that is being integrated with ArcSight and not all partner products. This section should focus on the problem Micro Focus and partner solve together and the benefits the integration provides to the customer. </w:t>
+          <w:lang w:val="en-GB"/>
+        </w:rPr>
+      </w:pPr>
+      <w:proofErr w:type="spellStart"/>
+      <w:r>
+        <w:rPr>
+          <w:lang w:val="en-GB"/>
+        </w:rPr>
+        <w:t>Zerotect</w:t>
+      </w:r>
+      <w:proofErr w:type="spellEnd"/>
+      <w:r>
+        <w:rPr>
+          <w:lang w:val="en-GB"/>
+        </w:rPr>
+        <w:t xml:space="preserve"> is an open-source </w:t>
+      </w:r>
+      <w:r>
+        <w:rPr>
+          <w:lang w:val="en-GB"/>
+        </w:rPr>
+        <w:t>agent that</w:t>
+      </w:r>
+      <w:r>
+        <w:rPr>
+          <w:lang w:val="en-GB"/>
+        </w:rPr>
+        <w:t xml:space="preserve">, </w:t>
+      </w:r>
+      <w:r>
+        <w:rPr>
+          <w:lang w:val="en-GB"/>
+        </w:rPr>
+        <w:t>integrat</w:t>
+      </w:r>
+      <w:r>
+        <w:rPr>
+          <w:lang w:val="en-GB"/>
+        </w:rPr>
+        <w:t xml:space="preserve">ed </w:t>
+      </w:r>
+      <w:r>
+        <w:rPr>
+          <w:lang w:val="en-GB"/>
+        </w:rPr>
+        <w:t>with Micro Focus ArcSight, detects attempted zero-day attacks with no prior knowledge of the vulnerability or attack</w:t>
+      </w:r>
+      <w:r>
+        <w:rPr>
+          <w:lang w:val="en-GB"/>
+        </w:rPr>
+        <w:t xml:space="preserve"> being used</w:t>
+      </w:r>
+      <w:r>
+        <w:rPr>
+          <w:lang w:val="en-GB"/>
+        </w:rPr>
+        <w:t>.</w:t>
+      </w:r>
+      <w:r>
+        <w:rPr>
+          <w:lang w:val="en-GB"/>
+        </w:rPr>
+        <w:t xml:space="preserve"> </w:t>
       </w:r>
     </w:p>
     <w:p>
@@ -2689,26 +2757,238 @@
         <w:rPr>
           <w:lang w:val="en-GB"/>
         </w:rPr>
-        <w:t xml:space="preserve"> is an open-source </w:t>
+        <w:t xml:space="preserve"> observes various system events (such as segmentation faults, core dumps, application crashes, etc.) and interprets them in a structured format</w:t>
       </w:r>
       <w:r>
         <w:rPr>
           <w:lang w:val="en-GB"/>
         </w:rPr>
-        <w:t>agent that</w:t>
+        <w:t xml:space="preserve"> and emits them to </w:t>
       </w:r>
       <w:r>
         <w:rPr>
           <w:lang w:val="en-GB"/>
         </w:rPr>
-        <w:t>, when integrated with Micro Focus ArcSight, detects attempted zero-day attacks with no prior knowledge of the vulnerability or attack</w:t>
+        <w:t>ArcSight</w:t>
       </w:r>
       <w:r>
         <w:rPr>
           <w:lang w:val="en-GB"/>
         </w:rPr>
+        <w:t xml:space="preserve"> for analysis</w:t>
+      </w:r>
+      <w:r>
+        <w:rPr>
+          <w:lang w:val="en-GB"/>
+        </w:rPr>
         <w:t>.</w:t>
       </w:r>
+      <w:r>
+        <w:rPr>
+          <w:lang w:val="en-GB"/>
+        </w:rPr>
+        <w:t xml:space="preserve"> ArcSight’s powerful data analysis capabilities then enable detection of a live zero-day attack by correlating elements of </w:t>
+      </w:r>
+      <w:proofErr w:type="spellStart"/>
+      <w:r>
+        <w:rPr>
+          <w:lang w:val="en-GB"/>
+        </w:rPr>
+        <w:t>Zerotect</w:t>
+      </w:r>
+      <w:proofErr w:type="spellEnd"/>
+      <w:r>
+        <w:rPr>
+          <w:lang w:val="en-GB"/>
+        </w:rPr>
+        <w:t xml:space="preserve"> events.</w:t>
+      </w:r>
+    </w:p>
+    <w:p>
+      <w:pPr>
+        <w:pStyle w:val="BodyText"/>
+        <w:rPr>
+          <w:lang w:val="en-GB"/>
+        </w:rPr>
+      </w:pPr>
+    </w:p>
+    <w:p>
+      <w:pPr>
+        <w:pStyle w:val="BodyText"/>
+        <w:rPr>
+          <w:lang w:val="en-GB"/>
+        </w:rPr>
+      </w:pPr>
+      <w:r>
+        <w:rPr>
+          <w:lang w:val="en-GB"/>
+        </w:rPr>
+        <w:t xml:space="preserve">Memory-based </w:t>
+      </w:r>
+      <w:proofErr w:type="spellStart"/>
+      <w:r>
+        <w:rPr>
+          <w:lang w:val="en-GB"/>
+        </w:rPr>
+        <w:t>fileless</w:t>
+      </w:r>
+      <w:proofErr w:type="spellEnd"/>
+      <w:r>
+        <w:rPr>
+          <w:lang w:val="en-GB"/>
+        </w:rPr>
+        <w:t xml:space="preserve"> attacks usually take a few attempts to get right. </w:t>
+      </w:r>
+      <w:r>
+        <w:rPr>
+          <w:lang w:val="en-GB"/>
+        </w:rPr>
+        <w:t xml:space="preserve">When </w:t>
+      </w:r>
+      <w:r>
+        <w:rPr>
+          <w:lang w:val="en-GB"/>
+        </w:rPr>
+        <w:t xml:space="preserve">some of these attempts </w:t>
+      </w:r>
+      <w:r>
+        <w:rPr>
+          <w:lang w:val="en-GB"/>
+        </w:rPr>
+        <w:t xml:space="preserve">fail, they </w:t>
+      </w:r>
+      <w:r>
+        <w:rPr>
+          <w:lang w:val="en-GB"/>
+        </w:rPr>
+        <w:t xml:space="preserve">produce side-effects </w:t>
+      </w:r>
+      <w:r>
+        <w:rPr>
+          <w:lang w:val="en-GB"/>
+        </w:rPr>
+        <w:t xml:space="preserve">in the form of crashes and faults. </w:t>
+      </w:r>
+      <w:r>
+        <w:rPr>
+          <w:lang w:val="en-GB"/>
+        </w:rPr>
+        <w:t>These “faults” logs are not structured and are usually split across multiple entries in the kernel log buffer</w:t>
+      </w:r>
+      <w:r>
+        <w:rPr>
+          <w:lang w:val="en-GB"/>
+        </w:rPr>
+        <w:t xml:space="preserve">. </w:t>
+      </w:r>
+      <w:proofErr w:type="spellStart"/>
+      <w:r>
+        <w:rPr>
+          <w:lang w:val="en-GB"/>
+        </w:rPr>
+        <w:t>Zerotect</w:t>
+      </w:r>
+      <w:proofErr w:type="spellEnd"/>
+      <w:r>
+        <w:rPr>
+          <w:lang w:val="en-GB"/>
+        </w:rPr>
+        <w:t xml:space="preserve"> </w:t>
+      </w:r>
+      <w:r>
+        <w:rPr>
+          <w:lang w:val="en-GB"/>
+        </w:rPr>
+        <w:t>reinterprets these unstructured and separate events into one unified entry in the Common Event Format (CEF)</w:t>
+      </w:r>
+      <w:r>
+        <w:rPr>
+          <w:lang w:val="en-GB"/>
+        </w:rPr>
+        <w:t>.</w:t>
+      </w:r>
+    </w:p>
+    <w:p>
+      <w:pPr>
+        <w:pStyle w:val="BodyText"/>
+        <w:rPr>
+          <w:lang w:val="en-GB"/>
+        </w:rPr>
+      </w:pPr>
+    </w:p>
+    <w:p>
+      <w:pPr>
+        <w:pStyle w:val="BodyText"/>
+        <w:rPr>
+          <w:lang w:val="en-GB"/>
+        </w:rPr>
+      </w:pPr>
+      <w:r>
+        <w:rPr>
+          <w:lang w:val="en-GB"/>
+        </w:rPr>
+        <w:t xml:space="preserve">Once ArcSight consumes these events, they reveal interesting patterns that can confirm a live zero-day attack in progress. </w:t>
+      </w:r>
+      <w:r>
+        <w:rPr>
+          <w:lang w:val="en-GB"/>
+        </w:rPr>
+        <w:t xml:space="preserve">ArcSight provides the analytics, graphing and monitoring tool at scale so that security teams are able to </w:t>
+      </w:r>
+      <w:r>
+        <w:rPr>
+          <w:lang w:val="en-GB"/>
+        </w:rPr>
+        <w:t>further drill deeper into what processes were attacked, what pattern the attacker is following and so forth.</w:t>
+      </w:r>
+    </w:p>
+    <w:p>
+      <w:pPr>
+        <w:pStyle w:val="BodyText"/>
+        <w:rPr>
+          <w:lang w:val="en-GB"/>
+        </w:rPr>
+      </w:pPr>
+    </w:p>
+    <w:p>
+      <w:pPr>
+        <w:pStyle w:val="BodyText"/>
+        <w:rPr>
+          <w:lang w:val="en-GB"/>
+        </w:rPr>
+      </w:pPr>
+      <w:r>
+        <w:rPr>
+          <w:lang w:val="en-GB"/>
+        </w:rPr>
+        <w:t xml:space="preserve">ArcSight and </w:t>
+      </w:r>
+      <w:proofErr w:type="spellStart"/>
+      <w:r>
+        <w:rPr>
+          <w:lang w:val="en-GB"/>
+        </w:rPr>
+        <w:t>Zerotect</w:t>
+      </w:r>
+      <w:proofErr w:type="spellEnd"/>
+      <w:r>
+        <w:rPr>
+          <w:lang w:val="en-GB"/>
+        </w:rPr>
+        <w:t xml:space="preserve"> enable a new class of zero-day detection by enterprises and SOCs </w:t>
+      </w:r>
+      <w:r>
+        <w:rPr>
+          <w:lang w:val="en-GB"/>
+        </w:rPr>
+        <w:t>improving their security posture and situational awareness</w:t>
+      </w:r>
+      <w:r>
+        <w:rPr>
+          <w:lang w:val="en-GB"/>
+        </w:rPr>
+        <w:t>.</w:t>
+      </w:r>
     </w:p>
     <w:p>
       <w:pPr>
@@ -2717,14 +2997,14 @@
           <w:lang w:val="en-GB"/>
         </w:rPr>
       </w:pPr>
-      <w:bookmarkStart w:id="11" w:name="_Toc56321231"/>
+      <w:bookmarkStart w:id="12" w:name="_Toc56321231"/>
       <w:r>
         <w:rPr>
           <w:lang w:val="en-GB"/>
         </w:rPr>
         <w:t>Use Cases</w:t>
       </w:r>
-      <w:bookmarkEnd w:id="11"/>
+      <w:bookmarkEnd w:id="12"/>
     </w:p>
     <w:p>
       <w:pPr>
@@ -2738,8 +3018,13 @@
       <w:pPr>
         <w:pStyle w:val="Bulletedlist"/>
       </w:pPr>
-      <w:r>
-        <w:t xml:space="preserve"> </w:t>
+      <w:proofErr w:type="spellStart"/>
+      <w:r>
+        <w:t>Fileless</w:t>
+      </w:r>
+      <w:proofErr w:type="spellEnd"/>
+      <w:r>
+        <w:t xml:space="preserve"> memory-based attack detection</w:t>
       </w:r>
     </w:p>
     <w:p>
@@ -2747,22 +3032,126 @@
         <w:pStyle w:val="Bulletedlist"/>
       </w:pPr>
       <w:r>
-        <w:t xml:space="preserve"> Ex: Insider threat prevention</w:t>
+        <w:t>General crash analysis and remediation</w:t>
+      </w:r>
+    </w:p>
+    <w:p>
+      <w:pPr>
+        <w:pStyle w:val="Bulletedlist"/>
+      </w:pPr>
+      <w:r>
+        <w:t>New vulnerability (CVE0 disclosure</w:t>
+      </w:r>
+    </w:p>
+    <w:p>
+      <w:pPr>
+        <w:pStyle w:val="SecondSubhead"/>
+        <w:rPr>
+          <w:lang w:val="en-GB"/>
+        </w:rPr>
+      </w:pPr>
+      <w:proofErr w:type="spellStart"/>
+      <w:r>
+        <w:rPr>
+          <w:lang w:val="en-GB"/>
+        </w:rPr>
+        <w:t>Fileless</w:t>
+      </w:r>
+      <w:proofErr w:type="spellEnd"/>
+      <w:r>
+        <w:rPr>
+          <w:lang w:val="en-GB"/>
+        </w:rPr>
+        <w:t xml:space="preserve"> memory-based attack detection</w:t>
       </w:r>
     </w:p>
     <w:p>
       <w:pPr>
         <w:pStyle w:val="BodyText"/>
-      </w:pPr>
-      <w:r>
-        <w:t>[</w:t>
-      </w:r>
-      <w:r>
-        <w:rPr>
-          <w:highlight w:val="yellow"/>
-        </w:rPr>
-        <w:t>expand on use cases above if appropriate]</w:t>
-      </w:r>
+        <w:rPr>
+          <w:lang w:val="en-GB"/>
+        </w:rPr>
+      </w:pPr>
+      <w:r>
+        <w:rPr>
+          <w:lang w:val="en-GB"/>
+        </w:rPr>
+        <w:t xml:space="preserve">A </w:t>
+      </w:r>
+      <w:proofErr w:type="spellStart"/>
+      <w:r>
+        <w:rPr>
+          <w:lang w:val="en-GB"/>
+        </w:rPr>
+        <w:t>fileless</w:t>
+      </w:r>
+      <w:proofErr w:type="spellEnd"/>
+      <w:r>
+        <w:rPr>
+          <w:lang w:val="en-GB"/>
+        </w:rPr>
+        <w:t xml:space="preserve"> memory-based attack is a specific kind of cyber-attack wherein the attacker does not modify anything in the filesystem and operates purely in memory. Due to this, traditional anti-malware solutions that rely on detecting changes to a file system are of limited use in detecting these attacks.</w:t>
+      </w:r>
+    </w:p>
+    <w:p>
+      <w:pPr>
+        <w:pStyle w:val="BodyText"/>
+        <w:rPr>
+          <w:lang w:val="en-GB"/>
+        </w:rPr>
+      </w:pPr>
+    </w:p>
+    <w:p>
+      <w:pPr>
+        <w:pStyle w:val="BodyText"/>
+        <w:rPr>
+          <w:lang w:val="en-GB"/>
+        </w:rPr>
+      </w:pPr>
+      <w:proofErr w:type="spellStart"/>
+      <w:r>
+        <w:rPr>
+          <w:lang w:val="en-GB"/>
+        </w:rPr>
+        <w:t>Zerotect</w:t>
+      </w:r>
+      <w:proofErr w:type="spellEnd"/>
+      <w:r>
+        <w:rPr>
+          <w:lang w:val="en-GB"/>
+        </w:rPr>
+        <w:t xml:space="preserve"> overcomes this by looking for the symptoms or side-effects of such an attack being conducted, rather than looking for the attack itself. Due to having to operate purely within memory, memory-based attacks are very fragile and require some trail-and-error before they succeed. Any time such an attack fails, it produces various system “faults” (attempting to execute illegal instructions, accessing memory in a manner not permitted, etc.)</w:t>
+      </w:r>
+    </w:p>
+    <w:p>
+      <w:pPr>
+        <w:pStyle w:val="BodyText"/>
+        <w:rPr>
+          <w:lang w:val="en-GB"/>
+        </w:rPr>
+      </w:pPr>
+    </w:p>
+    <w:p>
+      <w:pPr>
+        <w:pStyle w:val="BodyText"/>
+        <w:rPr>
+          <w:lang w:val="en-GB"/>
+        </w:rPr>
+      </w:pPr>
+      <w:r>
+        <w:rPr>
+          <w:lang w:val="en-GB"/>
+        </w:rPr>
+        <w:t>Using ArcSight to analyse and organize such faults in a centralized location, it is possible to detect various patterns that indicate a zero-day attack in progress.</w:t>
+      </w:r>
+    </w:p>
+    <w:p>
+      <w:pPr>
+        <w:pStyle w:val="BodyText"/>
+        <w:rPr>
+          <w:lang w:val="en-GB"/>
+        </w:rPr>
+      </w:pPr>
     </w:p>
     <w:p>
       <w:pPr>
@@ -2775,7 +3164,20 @@
         <w:rPr>
           <w:lang w:val="en-GB"/>
         </w:rPr>
-        <w:t>Use case 1 explanation (copy exact text listed above as use case in this heading, delete current text)</w:t>
+        <w:lastRenderedPageBreak/>
+        <w:t xml:space="preserve">General crash analysis and </w:t>
+      </w:r>
+      <w:r>
+        <w:rPr>
+          <w:lang w:val="en-GB"/>
+        </w:rPr>
+        <w:t xml:space="preserve">upstream </w:t>
+      </w:r>
+      <w:r>
+        <w:rPr>
+          <w:lang w:val="en-GB"/>
+        </w:rPr>
+        <w:t>remediation</w:t>
       </w:r>
     </w:p>
     <w:p>
@@ -2787,10 +3189,107 @@
       </w:pPr>
       <w:r>
         <w:rPr>
-          <w:highlight w:val="yellow"/>
           <w:lang w:val="en-GB"/>
         </w:rPr>
-        <w:t>Explanation</w:t>
+        <w:t xml:space="preserve">One of the main benefits of </w:t>
+      </w:r>
+      <w:proofErr w:type="spellStart"/>
+      <w:r>
+        <w:rPr>
+          <w:lang w:val="en-GB"/>
+        </w:rPr>
+        <w:t>Zerotect</w:t>
+      </w:r>
+      <w:proofErr w:type="spellEnd"/>
+      <w:r>
+        <w:rPr>
+          <w:lang w:val="en-GB"/>
+        </w:rPr>
+        <w:t>, is whether it detects a credible attack or not, everything it does event on is generally a bad thing. “Faults” need to be caught and fixed for proper system function.</w:t>
+      </w:r>
+    </w:p>
+    <w:p>
+      <w:pPr>
+        <w:pStyle w:val="BodyText"/>
+        <w:rPr>
+          <w:lang w:val="en-GB"/>
+        </w:rPr>
+      </w:pPr>
+    </w:p>
+    <w:p>
+      <w:pPr>
+        <w:pStyle w:val="BodyText"/>
+        <w:rPr>
+          <w:lang w:val="en-GB"/>
+        </w:rPr>
+      </w:pPr>
+      <w:r>
+        <w:rPr>
+          <w:lang w:val="en-GB"/>
+        </w:rPr>
+        <w:t xml:space="preserve">Thus, all events generated by </w:t>
+      </w:r>
+      <w:proofErr w:type="spellStart"/>
+      <w:r>
+        <w:rPr>
+          <w:lang w:val="en-GB"/>
+        </w:rPr>
+        <w:t>zerotect</w:t>
+      </w:r>
+      <w:proofErr w:type="spellEnd"/>
+      <w:r>
+        <w:rPr>
+          <w:lang w:val="en-GB"/>
+        </w:rPr>
+        <w:t>, whether cyber</w:t>
+      </w:r>
+      <w:r>
+        <w:rPr>
+          <w:lang w:val="en-GB"/>
+        </w:rPr>
+        <w:t>-</w:t>
+      </w:r>
+      <w:r>
+        <w:rPr>
+          <w:lang w:val="en-GB"/>
+        </w:rPr>
+        <w:t>attacks or not, are useful and actionable, and credibly improve the posture of the system it runs on.</w:t>
+      </w:r>
+    </w:p>
+    <w:p>
+      <w:pPr>
+        <w:pStyle w:val="BodyText"/>
+        <w:rPr>
+          <w:lang w:val="en-GB"/>
+        </w:rPr>
+      </w:pPr>
+    </w:p>
+    <w:p>
+      <w:pPr>
+        <w:pStyle w:val="BodyText"/>
+        <w:rPr>
+          <w:lang w:val="en-GB"/>
+        </w:rPr>
+      </w:pPr>
+      <w:r>
+        <w:rPr>
+          <w:lang w:val="en-GB"/>
+        </w:rPr>
+        <w:t xml:space="preserve">Since Linux does not have a centralized vendor where widespread program and system crashes are reported back to, </w:t>
+      </w:r>
+      <w:proofErr w:type="spellStart"/>
+      <w:r>
+        <w:rPr>
+          <w:lang w:val="en-GB"/>
+        </w:rPr>
+        <w:t>Zerotect</w:t>
+      </w:r>
+      <w:proofErr w:type="spellEnd"/>
+      <w:r>
+        <w:rPr>
+          <w:lang w:val="en-GB"/>
+        </w:rPr>
+        <w:t xml:space="preserve"> enables an organization to identify and raise bugs or fix issues in upstream software.</w:t>
       </w:r>
     </w:p>
     <w:p>
@@ -2804,7 +3303,7 @@
         <w:rPr>
           <w:lang w:val="en-GB"/>
         </w:rPr>
-        <w:t>Use case 2 explanation (copy exact text listed above as use case in this heading, delete current text)</w:t>
+        <w:t>New vulnerability (CVE) disclosure</w:t>
       </w:r>
     </w:p>
     <w:p>
@@ -2816,17 +3315,30 @@
       </w:pPr>
       <w:r>
         <w:rPr>
-          <w:highlight w:val="yellow"/>
           <w:lang w:val="en-GB"/>
         </w:rPr>
-        <w:t>Explanation</w:t>
-      </w:r>
-    </w:p>
-    <w:p>
-      <w:pPr>
+        <w:t xml:space="preserve">Since </w:t>
+      </w:r>
+      <w:proofErr w:type="spellStart"/>
+      <w:r>
         <w:rPr>
           <w:lang w:val="en-GB"/>
         </w:rPr>
+        <w:t>Zerotect</w:t>
+      </w:r>
+      <w:proofErr w:type="spellEnd"/>
+      <w:r>
+        <w:rPr>
+          <w:lang w:val="en-GB"/>
+        </w:rPr>
+        <w:t xml:space="preserve"> can detect zero-day attacks that have never been seen before, it can lead Security Research teams and organizations to raise CVEs and perform responsible vulnerability disclosure.</w:t>
+      </w:r>
+    </w:p>
+    <w:p>
+      <w:pPr>
+        <w:rPr>
+          <w:lang w:val="en-GB"/>
+        </w:rPr>
       </w:pPr>
     </w:p>
     <w:p>
@@ -2836,14 +3348,14 @@
           <w:lang w:val="en-GB"/>
         </w:rPr>
       </w:pPr>
-      <w:bookmarkStart w:id="12" w:name="_Toc56321232"/>
+      <w:bookmarkStart w:id="13" w:name="_Toc56321232"/>
       <w:r>
         <w:rPr>
           <w:lang w:val="en-GB"/>
         </w:rPr>
         <w:t>CEF Integration</w:t>
       </w:r>
-      <w:bookmarkEnd w:id="12"/>
+      <w:bookmarkEnd w:id="13"/>
     </w:p>
     <w:p>
       <w:pPr>
@@ -2853,22 +3365,21 @@
           <w:numId w:val="8"/>
         </w:numPr>
       </w:pPr>
-      <w:bookmarkStart w:id="13" w:name="_Toc466377629"/>
-      <w:bookmarkStart w:id="14" w:name="_Toc56321233"/>
+      <w:bookmarkStart w:id="14" w:name="_Toc466377629"/>
+      <w:bookmarkStart w:id="15" w:name="_Toc56321233"/>
       <w:r>
         <w:t xml:space="preserve">Configuration of </w:t>
       </w:r>
-      <w:r>
-        <w:rPr>
-          <w:highlight w:val="yellow"/>
-        </w:rPr>
-        <w:t>[partner product]</w:t>
-      </w:r>
+      <w:proofErr w:type="spellStart"/>
+      <w:r>
+        <w:t>Zerotect</w:t>
+      </w:r>
+      <w:proofErr w:type="spellEnd"/>
       <w:r>
         <w:t xml:space="preserve"> to output CEF events</w:t>
       </w:r>
-      <w:bookmarkEnd w:id="13"/>
       <w:bookmarkEnd w:id="14"/>
+      <w:bookmarkEnd w:id="15"/>
     </w:p>
     <w:p>
       <w:pPr>
@@ -2878,14 +3389,15 @@
           <w:szCs w:val="22"/>
         </w:rPr>
       </w:pPr>
+      <w:proofErr w:type="spellStart"/>
       <w:r>
         <w:rPr>
           <w:rFonts w:cs="Calibri"/>
           <w:szCs w:val="22"/>
-          <w:highlight w:val="yellow"/>
-        </w:rPr>
-        <w:t>[Please describe how your products need to be configured in order to send out CEF-formatted syslog output and include screenshots if applicable]</w:t>
-      </w:r>
+        </w:rPr>
+        <w:t>Zerotect</w:t>
+      </w:r>
+      <w:proofErr w:type="spellEnd"/>
       <w:r>
         <w:rPr>
           <w:rFonts w:cs="Calibri"/>
@@ -2893,21 +3405,33 @@
         </w:rPr>
         <w:t xml:space="preserve"> </w:t>
       </w:r>
-    </w:p>
-    <w:p>
-      <w:pPr>
-        <w:pStyle w:val="BodyText"/>
+      <w:r>
         <w:rPr>
           <w:rFonts w:cs="Calibri"/>
           <w:szCs w:val="22"/>
         </w:rPr>
-      </w:pPr>
+        <w:t>provides the ability to send events to a syslog endpoint</w:t>
+      </w:r>
       <w:r>
         <w:rPr>
           <w:rFonts w:cs="Calibri"/>
           <w:szCs w:val="22"/>
         </w:rPr>
-        <w:t xml:space="preserve"> </w:t>
+        <w:t xml:space="preserve"> in the CEF format</w:t>
+      </w:r>
+      <w:r>
+        <w:rPr>
+          <w:rFonts w:cs="Calibri"/>
+          <w:szCs w:val="22"/>
+        </w:rPr>
+        <w:t>.</w:t>
+      </w:r>
+      <w:r>
+        <w:rPr>
+          <w:rFonts w:cs="Calibri"/>
+          <w:szCs w:val="22"/>
+        </w:rPr>
+        <w:t xml:space="preserve"> There are two primary ways to configure it, either using the command-line or using a configuration file.</w:t>
       </w:r>
     </w:p>
     <w:p>
@@ -2915,12 +3439,778 @@
         <w:pStyle w:val="BodyText"/>
         <w:rPr>
           <w:rFonts w:cs="Calibri"/>
-        </w:rPr>
-      </w:pPr>
+          <w:szCs w:val="22"/>
+        </w:rPr>
+      </w:pPr>
+    </w:p>
+    <w:p>
+      <w:pPr>
+        <w:pStyle w:val="Subhead"/>
+      </w:pPr>
+      <w:r>
+        <w:t>Command-line parameters</w:t>
+      </w:r>
     </w:p>
     <w:p>
       <w:pPr>
         <w:pStyle w:val="BodyText"/>
+      </w:pPr>
+      <w:r>
+        <w:t xml:space="preserve">The following command-line parameters are supported for configuring </w:t>
+      </w:r>
+      <w:proofErr w:type="spellStart"/>
+      <w:r>
+        <w:t>Zerotect</w:t>
+      </w:r>
+      <w:proofErr w:type="spellEnd"/>
+      <w:r>
+        <w:t xml:space="preserve"> with syslog.</w:t>
+      </w:r>
+    </w:p>
+    <w:tbl>
+      <w:tblPr>
+        <w:tblStyle w:val="TableStyle1"/>
+        <w:tblW w:w="0" w:type="auto"/>
+        <w:tblLook w:val="04A0" w:firstRow="1" w:lastRow="0" w:firstColumn="1" w:lastColumn="0" w:noHBand="0" w:noVBand="1"/>
+      </w:tblPr>
+      <w:tblGrid>
+        <w:gridCol w:w="5040"/>
+        <w:gridCol w:w="5040"/>
+      </w:tblGrid>
+      <w:tr>
+        <w:trPr>
+          <w:cnfStyle w:val="100000000000" w:firstRow="1" w:lastRow="0" w:firstColumn="0" w:lastColumn="0" w:oddVBand="0" w:evenVBand="0" w:oddHBand="0" w:evenHBand="0" w:firstRowFirstColumn="0" w:firstRowLastColumn="0" w:lastRowFirstColumn="0" w:lastRowLastColumn="0"/>
+        </w:trPr>
+        <w:tc>
+          <w:tcPr>
+            <w:cnfStyle w:val="001000000000" w:firstRow="0" w:lastRow="0" w:firstColumn="1" w:lastColumn="0" w:oddVBand="0" w:evenVBand="0" w:oddHBand="0" w:evenHBand="0" w:firstRowFirstColumn="0" w:firstRowLastColumn="0" w:lastRowFirstColumn="0" w:lastRowLastColumn="0"/>
+            <w:tcW w:w="5040" w:type="dxa"/>
+          </w:tcPr>
+          <w:p>
+            <w:pPr>
+              <w:pStyle w:val="BodyText"/>
+            </w:pPr>
+            <w:r>
+              <w:t>CLI flag</w:t>
+            </w:r>
+          </w:p>
+        </w:tc>
+        <w:tc>
+          <w:tcPr>
+            <w:tcW w:w="5040" w:type="dxa"/>
+          </w:tcPr>
+          <w:p>
+            <w:pPr>
+              <w:pStyle w:val="BodyText"/>
+              <w:cnfStyle w:val="100000000000" w:firstRow="1" w:lastRow="0" w:firstColumn="0" w:lastColumn="0" w:oddVBand="0" w:evenVBand="0" w:oddHBand="0" w:evenHBand="0" w:firstRowFirstColumn="0" w:firstRowLastColumn="0" w:lastRowFirstColumn="0" w:lastRowLastColumn="0"/>
+            </w:pPr>
+            <w:r>
+              <w:t>Usage</w:t>
+            </w:r>
+          </w:p>
+        </w:tc>
+      </w:tr>
+      <w:tr>
+        <w:tc>
+          <w:tcPr>
+            <w:cnfStyle w:val="001000000000" w:firstRow="0" w:lastRow="0" w:firstColumn="1" w:lastColumn="0" w:oddVBand="0" w:evenVBand="0" w:oddHBand="0" w:evenHBand="0" w:firstRowFirstColumn="0" w:firstRowLastColumn="0" w:lastRowFirstColumn="0" w:lastRowLastColumn="0"/>
+            <w:tcW w:w="5040" w:type="dxa"/>
+          </w:tcPr>
+          <w:p>
+            <w:pPr>
+              <w:pStyle w:val="BodyText"/>
+              <w:rPr>
+                <w:b w:val="0"/>
+                <w:bCs/>
+                <w:i/>
+                <w:iCs/>
+              </w:rPr>
+            </w:pPr>
+            <w:r>
+              <w:rPr>
+                <w:b w:val="0"/>
+                <w:bCs/>
+                <w:i/>
+                <w:iCs/>
+              </w:rPr>
+              <w:t>--</w:t>
+            </w:r>
+            <w:r>
+              <w:rPr>
+                <w:b w:val="0"/>
+                <w:bCs/>
+                <w:i/>
+                <w:iCs/>
+              </w:rPr>
+              <w:t>syslog</w:t>
+            </w:r>
+          </w:p>
+        </w:tc>
+        <w:tc>
+          <w:tcPr>
+            <w:tcW w:w="5040" w:type="dxa"/>
+          </w:tcPr>
+          <w:p>
+            <w:pPr>
+              <w:pStyle w:val="BodyText"/>
+              <w:cnfStyle w:val="000000000000" w:firstRow="0" w:lastRow="0" w:firstColumn="0" w:lastColumn="0" w:oddVBand="0" w:evenVBand="0" w:oddHBand="0" w:evenHBand="0" w:firstRowFirstColumn="0" w:firstRowLastColumn="0" w:lastRowFirstColumn="0" w:lastRowLastColumn="0"/>
+            </w:pPr>
+            <w:r>
+              <w:t>Sends all monitored data to syslog in the specified format. Unless a destination is selected, tries to send</w:t>
+            </w:r>
+            <w:r>
+              <w:t xml:space="preserve"> </w:t>
+            </w:r>
+            <w:r>
+              <w:t xml:space="preserve">to standard syslog destinations when in order of </w:t>
+            </w:r>
+            <w:proofErr w:type="spellStart"/>
+            <w:r>
+              <w:t>unix</w:t>
+            </w:r>
+            <w:proofErr w:type="spellEnd"/>
+            <w:r>
+              <w:t xml:space="preserve"> socket, </w:t>
+            </w:r>
+            <w:proofErr w:type="spellStart"/>
+            <w:r>
+              <w:t>tcp</w:t>
+            </w:r>
+            <w:proofErr w:type="spellEnd"/>
+            <w:r>
+              <w:t xml:space="preserve"> and </w:t>
+            </w:r>
+            <w:proofErr w:type="spellStart"/>
+            <w:r>
+              <w:t>udp</w:t>
+            </w:r>
+            <w:proofErr w:type="spellEnd"/>
+            <w:r>
+              <w:t>. Since the UDP destination will</w:t>
+            </w:r>
+            <w:r>
+              <w:t xml:space="preserve"> </w:t>
+            </w:r>
+            <w:r>
+              <w:t xml:space="preserve">almost never fail, if there is no listener, logs will be lost. [possible values: text, json, </w:t>
+            </w:r>
+            <w:proofErr w:type="spellStart"/>
+            <w:r>
+              <w:t>cef</w:t>
+            </w:r>
+            <w:proofErr w:type="spellEnd"/>
+            <w:r>
+              <w:t>]</w:t>
+            </w:r>
+          </w:p>
+        </w:tc>
+      </w:tr>
+      <w:tr>
+        <w:tc>
+          <w:tcPr>
+            <w:cnfStyle w:val="001000000000" w:firstRow="0" w:lastRow="0" w:firstColumn="1" w:lastColumn="0" w:oddVBand="0" w:evenVBand="0" w:oddHBand="0" w:evenHBand="0" w:firstRowFirstColumn="0" w:firstRowLastColumn="0" w:lastRowFirstColumn="0" w:lastRowLastColumn="0"/>
+            <w:tcW w:w="5040" w:type="dxa"/>
+          </w:tcPr>
+          <w:p>
+            <w:pPr>
+              <w:pStyle w:val="BodyText"/>
+              <w:rPr>
+                <w:b w:val="0"/>
+                <w:bCs/>
+                <w:i/>
+                <w:iCs/>
+              </w:rPr>
+            </w:pPr>
+            <w:r>
+              <w:rPr>
+                <w:b w:val="0"/>
+                <w:bCs/>
+                <w:i/>
+                <w:iCs/>
+              </w:rPr>
+              <w:t>--syslog-destination</w:t>
+            </w:r>
+          </w:p>
+        </w:tc>
+        <w:tc>
+          <w:tcPr>
+            <w:tcW w:w="5040" w:type="dxa"/>
+          </w:tcPr>
+          <w:p>
+            <w:pPr>
+              <w:pStyle w:val="BodyText"/>
+              <w:cnfStyle w:val="000000000000" w:firstRow="0" w:lastRow="0" w:firstColumn="0" w:lastColumn="0" w:oddVBand="0" w:evenVBand="0" w:oddHBand="0" w:evenHBand="0" w:firstRowFirstColumn="0" w:firstRowLastColumn="0" w:lastRowFirstColumn="0" w:lastRowLastColumn="0"/>
+            </w:pPr>
+            <w:r>
+              <w:t>The syslog destination type. If a destination is selected, the destination configuration flags are</w:t>
+            </w:r>
+            <w:r>
+              <w:t xml:space="preserve"> </w:t>
+            </w:r>
+            <w:r>
+              <w:t xml:space="preserve">explicitly </w:t>
+            </w:r>
+            <w:proofErr w:type="gramStart"/>
+            <w:r>
+              <w:t>required</w:t>
+            </w:r>
+            <w:proofErr w:type="gramEnd"/>
+            <w:r>
+              <w:t xml:space="preserve"> and defaults are not used. [possible values: </w:t>
+            </w:r>
+            <w:proofErr w:type="spellStart"/>
+            <w:r>
+              <w:t>unix</w:t>
+            </w:r>
+            <w:proofErr w:type="spellEnd"/>
+            <w:r>
+              <w:t xml:space="preserve">, </w:t>
+            </w:r>
+            <w:proofErr w:type="spellStart"/>
+            <w:r>
+              <w:t>tcp</w:t>
+            </w:r>
+            <w:proofErr w:type="spellEnd"/>
+            <w:r>
+              <w:t xml:space="preserve">, </w:t>
+            </w:r>
+            <w:proofErr w:type="spellStart"/>
+            <w:r>
+              <w:t>udp</w:t>
+            </w:r>
+            <w:proofErr w:type="spellEnd"/>
+            <w:r>
+              <w:t>]</w:t>
+            </w:r>
+          </w:p>
+        </w:tc>
+      </w:tr>
+      <w:tr>
+        <w:tc>
+          <w:tcPr>
+            <w:cnfStyle w:val="001000000000" w:firstRow="0" w:lastRow="0" w:firstColumn="1" w:lastColumn="0" w:oddVBand="0" w:evenVBand="0" w:oddHBand="0" w:evenHBand="0" w:firstRowFirstColumn="0" w:firstRowLastColumn="0" w:lastRowFirstColumn="0" w:lastRowLastColumn="0"/>
+            <w:tcW w:w="5040" w:type="dxa"/>
+          </w:tcPr>
+          <w:p>
+            <w:pPr>
+              <w:pStyle w:val="BodyText"/>
+              <w:rPr>
+                <w:b w:val="0"/>
+                <w:bCs/>
+                <w:i/>
+                <w:iCs/>
+              </w:rPr>
+            </w:pPr>
+            <w:r>
+              <w:rPr>
+                <w:b w:val="0"/>
+                <w:bCs/>
+                <w:i/>
+                <w:iCs/>
+              </w:rPr>
+              <w:t>--</w:t>
+            </w:r>
+            <w:r>
+              <w:rPr>
+                <w:b w:val="0"/>
+                <w:bCs/>
+                <w:i/>
+                <w:iCs/>
+              </w:rPr>
+              <w:t xml:space="preserve"> </w:t>
+            </w:r>
+            <w:r>
+              <w:rPr>
+                <w:b w:val="0"/>
+                <w:bCs/>
+                <w:i/>
+                <w:iCs/>
+              </w:rPr>
+              <w:t>hostname</w:t>
+            </w:r>
+          </w:p>
+        </w:tc>
+        <w:tc>
+          <w:tcPr>
+            <w:tcW w:w="5040" w:type="dxa"/>
+          </w:tcPr>
+          <w:p>
+            <w:pPr>
+              <w:pStyle w:val="BodyText"/>
+              <w:cnfStyle w:val="000000000000" w:firstRow="0" w:lastRow="0" w:firstColumn="0" w:lastColumn="0" w:oddVBand="0" w:evenVBand="0" w:oddHBand="0" w:evenHBand="0" w:firstRowFirstColumn="0" w:firstRowLastColumn="0" w:lastRowFirstColumn="0" w:lastRowLastColumn="0"/>
+            </w:pPr>
+            <w:r>
+              <w:t xml:space="preserve">Provide an explicit hostname for events generated from this </w:t>
+            </w:r>
+            <w:proofErr w:type="spellStart"/>
+            <w:r>
+              <w:t>zerotect</w:t>
+            </w:r>
+            <w:proofErr w:type="spellEnd"/>
+            <w:r>
+              <w:t xml:space="preserve"> instance. By </w:t>
+            </w:r>
+            <w:proofErr w:type="gramStart"/>
+            <w:r>
+              <w:t>default</w:t>
+            </w:r>
+            <w:proofErr w:type="gramEnd"/>
+            <w:r>
+              <w:t xml:space="preserve"> host name is</w:t>
+            </w:r>
+            <w:r>
+              <w:t xml:space="preserve"> </w:t>
+            </w:r>
+            <w:r>
+              <w:t>picked up from /</w:t>
+            </w:r>
+            <w:proofErr w:type="spellStart"/>
+            <w:r>
+              <w:t>etc</w:t>
+            </w:r>
+            <w:proofErr w:type="spellEnd"/>
+            <w:r>
+              <w:t>/hostname or</w:t>
+            </w:r>
+            <w:r>
+              <w:t xml:space="preserve"> </w:t>
+            </w:r>
+            <w:r>
+              <w:t>/proc/sys/kernel/hostname in that order.</w:t>
+            </w:r>
+          </w:p>
+        </w:tc>
+      </w:tr>
+      <w:tr>
+        <w:tc>
+          <w:tcPr>
+            <w:cnfStyle w:val="001000000000" w:firstRow="0" w:lastRow="0" w:firstColumn="1" w:lastColumn="0" w:oddVBand="0" w:evenVBand="0" w:oddHBand="0" w:evenHBand="0" w:firstRowFirstColumn="0" w:firstRowLastColumn="0" w:lastRowFirstColumn="0" w:lastRowLastColumn="0"/>
+            <w:tcW w:w="5040" w:type="dxa"/>
+          </w:tcPr>
+          <w:p>
+            <w:pPr>
+              <w:pStyle w:val="BodyText"/>
+              <w:rPr>
+                <w:b w:val="0"/>
+                <w:bCs/>
+                <w:i/>
+                <w:iCs/>
+              </w:rPr>
+            </w:pPr>
+            <w:r>
+              <w:rPr>
+                <w:b w:val="0"/>
+                <w:bCs/>
+                <w:i/>
+                <w:iCs/>
+              </w:rPr>
+              <w:t>--syslog-server</w:t>
+            </w:r>
+          </w:p>
+        </w:tc>
+        <w:tc>
+          <w:tcPr>
+            <w:tcW w:w="5040" w:type="dxa"/>
+          </w:tcPr>
+          <w:p>
+            <w:pPr>
+              <w:pStyle w:val="BodyText"/>
+              <w:cnfStyle w:val="000000000000" w:firstRow="0" w:lastRow="0" w:firstColumn="0" w:lastColumn="0" w:oddVBand="0" w:evenVBand="0" w:oddHBand="0" w:evenHBand="0" w:firstRowFirstColumn="0" w:firstRowLastColumn="0" w:lastRowFirstColumn="0" w:lastRowLastColumn="0"/>
+            </w:pPr>
+            <w:r>
+              <w:t xml:space="preserve">The syslog </w:t>
+            </w:r>
+            <w:proofErr w:type="spellStart"/>
+            <w:r>
+              <w:t>tcp</w:t>
+            </w:r>
+            <w:proofErr w:type="spellEnd"/>
+            <w:r>
+              <w:t xml:space="preserve"> or </w:t>
+            </w:r>
+            <w:proofErr w:type="spellStart"/>
+            <w:r>
+              <w:t>udp</w:t>
+            </w:r>
+            <w:proofErr w:type="spellEnd"/>
+            <w:r>
+              <w:t xml:space="preserve"> server </w:t>
+            </w:r>
+            <w:proofErr w:type="spellStart"/>
+            <w:r>
+              <w:t>addr</w:t>
+            </w:r>
+            <w:proofErr w:type="spellEnd"/>
+            <w:r>
+              <w:t xml:space="preserve"> to send syslog events to </w:t>
+            </w:r>
+            <w:proofErr w:type="spellStart"/>
+            <w:r>
+              <w:t>to</w:t>
+            </w:r>
+            <w:proofErr w:type="spellEnd"/>
+            <w:r>
+              <w:t xml:space="preserve"> (when the destination is TCP or UDP.) (usually</w:t>
+            </w:r>
+            <w:r>
+              <w:t xml:space="preserve"> </w:t>
+            </w:r>
+            <w:proofErr w:type="spellStart"/>
+            <w:proofErr w:type="gramStart"/>
+            <w:r>
+              <w:t>ip:port</w:t>
+            </w:r>
+            <w:proofErr w:type="spellEnd"/>
+            <w:proofErr w:type="gramEnd"/>
+            <w:r>
+              <w:t>)</w:t>
+            </w:r>
+          </w:p>
+        </w:tc>
+      </w:tr>
+      <w:tr>
+        <w:tc>
+          <w:tcPr>
+            <w:cnfStyle w:val="001000000000" w:firstRow="0" w:lastRow="0" w:firstColumn="1" w:lastColumn="0" w:oddVBand="0" w:evenVBand="0" w:oddHBand="0" w:evenHBand="0" w:firstRowFirstColumn="0" w:firstRowLastColumn="0" w:lastRowFirstColumn="0" w:lastRowLastColumn="0"/>
+            <w:tcW w:w="5040" w:type="dxa"/>
+          </w:tcPr>
+          <w:p>
+            <w:pPr>
+              <w:pStyle w:val="BodyText"/>
+              <w:rPr>
+                <w:b w:val="0"/>
+                <w:bCs/>
+                <w:i/>
+                <w:iCs/>
+              </w:rPr>
+            </w:pPr>
+            <w:r>
+              <w:rPr>
+                <w:b w:val="0"/>
+                <w:bCs/>
+                <w:i/>
+                <w:iCs/>
+              </w:rPr>
+              <w:lastRenderedPageBreak/>
+              <w:t>--syslog-local</w:t>
+            </w:r>
+          </w:p>
+        </w:tc>
+        <w:tc>
+          <w:tcPr>
+            <w:tcW w:w="5040" w:type="dxa"/>
+          </w:tcPr>
+          <w:p>
+            <w:pPr>
+              <w:pStyle w:val="BodyText"/>
+              <w:cnfStyle w:val="000000000000" w:firstRow="0" w:lastRow="0" w:firstColumn="0" w:lastColumn="0" w:oddVBand="0" w:evenVBand="0" w:oddHBand="0" w:evenHBand="0" w:firstRowFirstColumn="0" w:firstRowLastColumn="0" w:lastRowFirstColumn="0" w:lastRowLastColumn="0"/>
+            </w:pPr>
+            <w:r>
+              <w:t xml:space="preserve">The </w:t>
+            </w:r>
+            <w:proofErr w:type="spellStart"/>
+            <w:r>
+              <w:t>unix</w:t>
+            </w:r>
+            <w:proofErr w:type="spellEnd"/>
+            <w:r>
+              <w:t xml:space="preserve"> socket to send to (when the destination is UNIX.) (usually /dev/log or /var/run/syslog)</w:t>
+            </w:r>
+          </w:p>
+        </w:tc>
+      </w:tr>
+      <w:tr>
+        <w:tc>
+          <w:tcPr>
+            <w:cnfStyle w:val="001000000000" w:firstRow="0" w:lastRow="0" w:firstColumn="1" w:lastColumn="0" w:oddVBand="0" w:evenVBand="0" w:oddHBand="0" w:evenHBand="0" w:firstRowFirstColumn="0" w:firstRowLastColumn="0" w:lastRowFirstColumn="0" w:lastRowLastColumn="0"/>
+            <w:tcW w:w="5040" w:type="dxa"/>
+          </w:tcPr>
+          <w:p>
+            <w:pPr>
+              <w:pStyle w:val="BodyText"/>
+              <w:rPr>
+                <w:b w:val="0"/>
+                <w:bCs/>
+                <w:i/>
+                <w:iCs/>
+              </w:rPr>
+            </w:pPr>
+            <w:r>
+              <w:rPr>
+                <w:b w:val="0"/>
+                <w:bCs/>
+                <w:i/>
+                <w:iCs/>
+              </w:rPr>
+              <w:t>--syslog-</w:t>
+            </w:r>
+            <w:proofErr w:type="spellStart"/>
+            <w:r>
+              <w:rPr>
+                <w:b w:val="0"/>
+                <w:bCs/>
+                <w:i/>
+                <w:iCs/>
+              </w:rPr>
+              <w:t>unix</w:t>
+            </w:r>
+            <w:proofErr w:type="spellEnd"/>
+            <w:r>
+              <w:rPr>
+                <w:b w:val="0"/>
+                <w:bCs/>
+                <w:i/>
+                <w:iCs/>
+              </w:rPr>
+              <w:t>-socket-path</w:t>
+            </w:r>
+          </w:p>
+        </w:tc>
+        <w:tc>
+          <w:tcPr>
+            <w:tcW w:w="5040" w:type="dxa"/>
+          </w:tcPr>
+          <w:p>
+            <w:pPr>
+              <w:pStyle w:val="BodyText"/>
+              <w:cnfStyle w:val="000000000000" w:firstRow="0" w:lastRow="0" w:firstColumn="0" w:lastColumn="0" w:oddVBand="0" w:evenVBand="0" w:oddHBand="0" w:evenHBand="0" w:firstRowFirstColumn="0" w:firstRowLastColumn="0" w:lastRowFirstColumn="0" w:lastRowLastColumn="0"/>
+            </w:pPr>
+            <w:r>
+              <w:t xml:space="preserve">The </w:t>
+            </w:r>
+            <w:proofErr w:type="spellStart"/>
+            <w:r>
+              <w:t>unix</w:t>
+            </w:r>
+            <w:proofErr w:type="spellEnd"/>
+            <w:r>
+              <w:t xml:space="preserve"> socket to send to. (usually /dev/log or /var/run/syslog)</w:t>
+            </w:r>
+          </w:p>
+        </w:tc>
+      </w:tr>
+    </w:tbl>
+    <w:p>
+      <w:pPr>
+        <w:pStyle w:val="BodyText"/>
+      </w:pPr>
+    </w:p>
+    <w:p>
+      <w:pPr>
+        <w:pStyle w:val="BodyText"/>
+      </w:pPr>
+      <w:r>
+        <w:t xml:space="preserve">To send </w:t>
+      </w:r>
+      <w:proofErr w:type="spellStart"/>
+      <w:r>
+        <w:t>zerotect</w:t>
+      </w:r>
+      <w:proofErr w:type="spellEnd"/>
+      <w:r>
+        <w:t xml:space="preserve"> events to ArcSight’s syslog UDP endpoint, this is an example command:</w:t>
+      </w:r>
+    </w:p>
+    <w:p>
+      <w:pPr>
+        <w:pStyle w:val="BodyText"/>
+      </w:pPr>
+    </w:p>
+    <w:p>
+      <w:pPr>
+        <w:pStyle w:val="BodyText"/>
+        <w:rPr>
+          <w:b/>
+          <w:bCs/>
+        </w:rPr>
+      </w:pPr>
+      <w:proofErr w:type="spellStart"/>
+      <w:r>
+        <w:rPr>
+          <w:rFonts w:ascii="Menlo" w:hAnsi="Menlo" w:cs="Menlo"/>
+          <w:color w:val="37474F"/>
+          <w:szCs w:val="24"/>
+        </w:rPr>
+        <w:t>zerotect</w:t>
+      </w:r>
+      <w:proofErr w:type="spellEnd"/>
+      <w:r>
+        <w:rPr>
+          <w:rFonts w:ascii="Menlo" w:hAnsi="Menlo" w:cs="Menlo"/>
+          <w:color w:val="37474F"/>
+          <w:szCs w:val="24"/>
+        </w:rPr>
+        <w:t xml:space="preserve"> --syslog </w:t>
+      </w:r>
+      <w:proofErr w:type="spellStart"/>
+      <w:r>
+        <w:rPr>
+          <w:rFonts w:ascii="Menlo" w:hAnsi="Menlo" w:cs="Menlo"/>
+          <w:color w:val="37474F"/>
+          <w:szCs w:val="24"/>
+        </w:rPr>
+        <w:t>cef</w:t>
+      </w:r>
+      <w:proofErr w:type="spellEnd"/>
+      <w:r>
+        <w:rPr>
+          <w:rFonts w:ascii="Menlo" w:hAnsi="Menlo" w:cs="Menlo"/>
+          <w:color w:val="37474F"/>
+          <w:szCs w:val="24"/>
+        </w:rPr>
+        <w:t xml:space="preserve"> --syslog-destination </w:t>
+      </w:r>
+      <w:proofErr w:type="spellStart"/>
+      <w:r>
+        <w:rPr>
+          <w:rFonts w:ascii="Menlo" w:hAnsi="Menlo" w:cs="Menlo"/>
+          <w:color w:val="37474F"/>
+          <w:szCs w:val="24"/>
+        </w:rPr>
+        <w:t>udp</w:t>
+      </w:r>
+      <w:proofErr w:type="spellEnd"/>
+      <w:r>
+        <w:rPr>
+          <w:rFonts w:ascii="Menlo" w:hAnsi="Menlo" w:cs="Menlo"/>
+          <w:color w:val="37474F"/>
+          <w:szCs w:val="24"/>
+        </w:rPr>
+        <w:t xml:space="preserve"> --syslog-local 172.17.0.4:57945 --syslog-server 3.134.109.171:1514</w:t>
+      </w:r>
+    </w:p>
+    <w:p>
+      <w:pPr>
+        <w:pStyle w:val="BodyText"/>
+      </w:pPr>
+    </w:p>
+    <w:p>
+      <w:pPr>
+        <w:pStyle w:val="Subhead"/>
+      </w:pPr>
+      <w:r>
+        <w:t>Configuration file</w:t>
+      </w:r>
+    </w:p>
+    <w:p>
+      <w:pPr>
+        <w:pStyle w:val="BodyText"/>
+      </w:pPr>
+      <w:r>
+        <w:t xml:space="preserve">All </w:t>
+      </w:r>
+      <w:proofErr w:type="spellStart"/>
+      <w:r>
+        <w:t>zerotect</w:t>
+      </w:r>
+      <w:proofErr w:type="spellEnd"/>
+      <w:r>
+        <w:t xml:space="preserve"> CLI options are available through a configuration file. To enable this, </w:t>
+      </w:r>
+      <w:proofErr w:type="spellStart"/>
+      <w:r>
+        <w:t>zerotect</w:t>
+      </w:r>
+      <w:proofErr w:type="spellEnd"/>
+      <w:r>
+        <w:t xml:space="preserve"> must be launched with a single command-line parameter that provides it the configuration file to use, for example:</w:t>
+      </w:r>
+    </w:p>
+    <w:p>
+      <w:pPr>
+        <w:pStyle w:val="BodyText"/>
+      </w:pPr>
+    </w:p>
+    <w:p>
+      <w:pPr>
+        <w:pStyle w:val="BodyText"/>
+      </w:pPr>
+      <w:proofErr w:type="spellStart"/>
+      <w:r>
+        <w:rPr>
+          <w:rFonts w:ascii="Menlo" w:hAnsi="Menlo" w:cs="Menlo"/>
+          <w:color w:val="37474F"/>
+          <w:szCs w:val="24"/>
+        </w:rPr>
+        <w:t>zerotect</w:t>
+      </w:r>
+      <w:proofErr w:type="spellEnd"/>
+      <w:r>
+        <w:rPr>
+          <w:rFonts w:ascii="Menlo" w:hAnsi="Menlo" w:cs="Menlo"/>
+          <w:color w:val="37474F"/>
+          <w:szCs w:val="24"/>
+        </w:rPr>
+        <w:t xml:space="preserve"> -</w:t>
+      </w:r>
+      <w:proofErr w:type="spellStart"/>
+      <w:r>
+        <w:rPr>
+          <w:rFonts w:ascii="Menlo" w:hAnsi="Menlo" w:cs="Menlo"/>
+          <w:color w:val="37474F"/>
+          <w:szCs w:val="24"/>
+        </w:rPr>
+        <w:t>configfile</w:t>
+      </w:r>
+      <w:proofErr w:type="spellEnd"/>
+      <w:r>
+        <w:rPr>
+          <w:rFonts w:ascii="Menlo" w:hAnsi="Menlo" w:cs="Menlo"/>
+          <w:color w:val="37474F"/>
+          <w:szCs w:val="24"/>
+        </w:rPr>
+        <w:t xml:space="preserve"> /</w:t>
+      </w:r>
+      <w:proofErr w:type="spellStart"/>
+      <w:r>
+        <w:rPr>
+          <w:rFonts w:ascii="Menlo" w:hAnsi="Menlo" w:cs="Menlo"/>
+          <w:color w:val="37474F"/>
+          <w:szCs w:val="24"/>
+        </w:rPr>
+        <w:t>etc</w:t>
+      </w:r>
+      <w:proofErr w:type="spellEnd"/>
+      <w:r>
+        <w:rPr>
+          <w:rFonts w:ascii="Menlo" w:hAnsi="Menlo" w:cs="Menlo"/>
+          <w:color w:val="37474F"/>
+          <w:szCs w:val="24"/>
+        </w:rPr>
+        <w:t>/</w:t>
+      </w:r>
+      <w:proofErr w:type="spellStart"/>
+      <w:r>
+        <w:rPr>
+          <w:rFonts w:ascii="Menlo" w:hAnsi="Menlo" w:cs="Menlo"/>
+          <w:color w:val="37474F"/>
+          <w:szCs w:val="24"/>
+        </w:rPr>
+        <w:t>zerotect</w:t>
+      </w:r>
+      <w:proofErr w:type="spellEnd"/>
+      <w:r>
+        <w:rPr>
+          <w:rFonts w:ascii="Menlo" w:hAnsi="Menlo" w:cs="Menlo"/>
+          <w:color w:val="37474F"/>
+          <w:szCs w:val="24"/>
+        </w:rPr>
+        <w:t>/</w:t>
+      </w:r>
+      <w:proofErr w:type="spellStart"/>
+      <w:r>
+        <w:rPr>
+          <w:rFonts w:ascii="Menlo" w:hAnsi="Menlo" w:cs="Menlo"/>
+          <w:color w:val="37474F"/>
+          <w:szCs w:val="24"/>
+        </w:rPr>
+        <w:t>zerotect.toml</w:t>
+      </w:r>
+      <w:proofErr w:type="spellEnd"/>
+    </w:p>
+    <w:p>
+      <w:pPr>
+        <w:pStyle w:val="BodyText"/>
         <w:rPr>
           <w:rFonts w:cs="Calibri"/>
         </w:rPr>
@@ -2928,15 +4218,134 @@
       <w:r>
         <w:rPr>
           <w:rFonts w:cs="Calibri"/>
-          <w:highlight w:val="yellow"/>
-        </w:rPr>
-        <w:t xml:space="preserve"> [Please include in the document a screenshot similar to the one below in which you have sent events from your solution to the ArcSight hosted server. It is beneficial to send as many different events as possible]</w:t>
-      </w:r>
-      <w:r>
+        </w:rPr>
+        <w:t>An example configuration file that sends CEF-formatted events to ArcSight’s syslog UDP endpoint is:</w:t>
+      </w:r>
+    </w:p>
+    <w:p>
+      <w:pPr>
+        <w:pStyle w:val="BodyText"/>
         <w:rPr>
           <w:rFonts w:cs="Calibri"/>
         </w:rPr>
-        <w:t xml:space="preserve"> Please center images. </w:t>
+      </w:pPr>
+    </w:p>
+    <w:p>
+      <w:pPr>
+        <w:autoSpaceDE w:val="0"/>
+        <w:autoSpaceDN w:val="0"/>
+        <w:adjustRightInd w:val="0"/>
+        <w:rPr>
+          <w:rFonts w:ascii="Menlo" w:hAnsi="Menlo" w:cs="Menlo"/>
+          <w:color w:val="37474F"/>
+          <w:szCs w:val="24"/>
+        </w:rPr>
+      </w:pPr>
+      <w:r>
+        <w:rPr>
+          <w:rFonts w:ascii="Menlo" w:hAnsi="Menlo" w:cs="Menlo"/>
+          <w:color w:val="37474F"/>
+          <w:szCs w:val="24"/>
+        </w:rPr>
+        <w:t>[syslog]</w:t>
+      </w:r>
+    </w:p>
+    <w:p>
+      <w:pPr>
+        <w:autoSpaceDE w:val="0"/>
+        <w:autoSpaceDN w:val="0"/>
+        <w:adjustRightInd w:val="0"/>
+        <w:rPr>
+          <w:rFonts w:ascii="Menlo" w:hAnsi="Menlo" w:cs="Menlo"/>
+          <w:color w:val="37474F"/>
+          <w:szCs w:val="24"/>
+        </w:rPr>
+      </w:pPr>
+      <w:r>
+        <w:rPr>
+          <w:rFonts w:ascii="Menlo" w:hAnsi="Menlo" w:cs="Menlo"/>
+          <w:color w:val="37474F"/>
+          <w:szCs w:val="24"/>
+        </w:rPr>
+        <w:t>format = 'CEF'</w:t>
+      </w:r>
+    </w:p>
+    <w:p>
+      <w:pPr>
+        <w:autoSpaceDE w:val="0"/>
+        <w:autoSpaceDN w:val="0"/>
+        <w:adjustRightInd w:val="0"/>
+        <w:rPr>
+          <w:rFonts w:ascii="Menlo" w:hAnsi="Menlo" w:cs="Menlo"/>
+          <w:color w:val="37474F"/>
+          <w:szCs w:val="24"/>
+        </w:rPr>
+      </w:pPr>
+      <w:r>
+        <w:rPr>
+          <w:rFonts w:ascii="Menlo" w:hAnsi="Menlo" w:cs="Menlo"/>
+          <w:color w:val="37474F"/>
+          <w:szCs w:val="24"/>
+        </w:rPr>
+        <w:t>destination = '</w:t>
+      </w:r>
+      <w:proofErr w:type="spellStart"/>
+      <w:r>
+        <w:rPr>
+          <w:rFonts w:ascii="Menlo" w:hAnsi="Menlo" w:cs="Menlo"/>
+          <w:color w:val="37474F"/>
+          <w:szCs w:val="24"/>
+        </w:rPr>
+        <w:t>Udp</w:t>
+      </w:r>
+      <w:proofErr w:type="spellEnd"/>
+      <w:r>
+        <w:rPr>
+          <w:rFonts w:ascii="Menlo" w:hAnsi="Menlo" w:cs="Menlo"/>
+          <w:color w:val="37474F"/>
+          <w:szCs w:val="24"/>
+        </w:rPr>
+        <w:t>'</w:t>
+      </w:r>
+    </w:p>
+    <w:p>
+      <w:pPr>
+        <w:autoSpaceDE w:val="0"/>
+        <w:autoSpaceDN w:val="0"/>
+        <w:adjustRightInd w:val="0"/>
+        <w:rPr>
+          <w:rFonts w:ascii="Menlo" w:hAnsi="Menlo" w:cs="Menlo"/>
+          <w:color w:val="37474F"/>
+          <w:szCs w:val="24"/>
+        </w:rPr>
+      </w:pPr>
+      <w:r>
+        <w:rPr>
+          <w:rFonts w:ascii="Menlo" w:hAnsi="Menlo" w:cs="Menlo"/>
+          <w:color w:val="37474F"/>
+          <w:szCs w:val="24"/>
+        </w:rPr>
+        <w:t>server = '3.134.109.171:1514'</w:t>
+      </w:r>
+    </w:p>
+    <w:p>
+      <w:pPr>
+        <w:autoSpaceDE w:val="0"/>
+        <w:autoSpaceDN w:val="0"/>
+        <w:adjustRightInd w:val="0"/>
+        <w:rPr>
+          <w:rFonts w:ascii="Menlo" w:hAnsi="Menlo" w:cs="Menlo"/>
+          <w:color w:val="37474F"/>
+          <w:szCs w:val="24"/>
+        </w:rPr>
+      </w:pPr>
+      <w:r>
+        <w:rPr>
+          <w:rFonts w:ascii="Menlo" w:hAnsi="Menlo" w:cs="Menlo"/>
+          <w:color w:val="37474F"/>
+          <w:szCs w:val="24"/>
+        </w:rPr>
+        <w:t>local = '172.17.0.4:57945'</w:t>
       </w:r>
     </w:p>
     <w:p>
@@ -2946,17 +4355,46 @@
           <w:rFonts w:cs="Calibri"/>
         </w:rPr>
       </w:pPr>
-      <w:r>
+    </w:p>
+    <w:p>
+      <w:pPr>
+        <w:pStyle w:val="BodyText"/>
         <w:rPr>
           <w:rFonts w:cs="Calibri"/>
-          <w:noProof/>
+        </w:rPr>
+      </w:pPr>
+    </w:p>
+    <w:p>
+      <w:pPr>
+        <w:pStyle w:val="BodyText"/>
+        <w:rPr>
+          <w:rFonts w:cs="Calibri"/>
+        </w:rPr>
+      </w:pPr>
+      <w:r>
+        <w:rPr>
+          <w:rFonts w:cs="Calibri"/>
+        </w:rPr>
+        <w:t>These events will show up in ArcSight thus:</w:t>
+      </w:r>
+    </w:p>
+    <w:p>
+      <w:pPr>
+        <w:pStyle w:val="BodyText"/>
+        <w:rPr>
+          <w:rFonts w:cs="Calibri"/>
+        </w:rPr>
+      </w:pPr>
+      <w:r>
+        <w:rPr>
+          <w:rFonts w:cs="Calibri"/>
         </w:rPr>
         <w:lastRenderedPageBreak/>
         <w:drawing>
-          <wp:inline distT="0" distB="0" distL="0" distR="0" wp14:anchorId="5A916BA4" wp14:editId="17DB66CB">
-            <wp:extent cx="5105400" cy="3629025"/>
-            <wp:effectExtent l="0" t="0" r="0" b="9525"/>
-            <wp:docPr id="15" name="Picture 15"/>
+          <wp:inline distT="0" distB="0" distL="0" distR="0" wp14:anchorId="75C42335" wp14:editId="136313DF">
+            <wp:extent cx="6400800" cy="3889375"/>
+            <wp:effectExtent l="0" t="0" r="0" b="0"/>
+            <wp:docPr id="2" name="Picture 2" descr="Graphical user interface, website&#10;&#10;Description automatically generated"/>
             <wp:cNvGraphicFramePr>
               <a:graphicFrameLocks xmlns:a="http://schemas.openxmlformats.org/drawingml/2006/main" noChangeAspect="1"/>
             </wp:cNvGraphicFramePr>
@@ -2964,36 +4402,23 @@
               <a:graphicData uri="http://schemas.openxmlformats.org/drawingml/2006/picture">
                 <pic:pic xmlns:pic="http://schemas.openxmlformats.org/drawingml/2006/picture">
                   <pic:nvPicPr>
-                    <pic:cNvPr id="0" name="Picture 1"/>
-                    <pic:cNvPicPr>
-                      <a:picLocks noChangeAspect="1" noChangeArrowheads="1"/>
-                    </pic:cNvPicPr>
+                    <pic:cNvPr id="2" name="Picture 2" descr="Graphical user interface, website&#10;&#10;Description automatically generated"/>
+                    <pic:cNvPicPr/>
                   </pic:nvPicPr>
                   <pic:blipFill>
-                    <a:blip r:embed="rId19">
-                      <a:extLst>
-                        <a:ext uri="{28A0092B-C50C-407E-A947-70E740481C1C}">
-                          <a14:useLocalDpi xmlns:a14="http://schemas.microsoft.com/office/drawing/2010/main" val="0"/>
-                        </a:ext>
-                      </a:extLst>
-                    </a:blip>
-                    <a:srcRect/>
+                    <a:blip r:embed="rId23"/>
                     <a:stretch>
                       <a:fillRect/>
                     </a:stretch>
                   </pic:blipFill>
-                  <pic:spPr bwMode="auto">
+                  <pic:spPr>
                     <a:xfrm>
                       <a:off x="0" y="0"/>
-                      <a:ext cx="5105400" cy="3629025"/>
+                      <a:ext cx="6400800" cy="3889375"/>
                     </a:xfrm>
                     <a:prstGeom prst="rect">
                       <a:avLst/>
                     </a:prstGeom>
-                    <a:noFill/>
-                    <a:ln>
-                      <a:noFill/>
-                    </a:ln>
                   </pic:spPr>
                 </pic:pic>
               </a:graphicData>
@@ -3010,17 +4435,17 @@
           <w:numId w:val="8"/>
         </w:numPr>
       </w:pPr>
-      <w:bookmarkStart w:id="15" w:name="_Toc466377630"/>
+      <w:bookmarkStart w:id="16" w:name="_Toc466377630"/>
       <w:r>
         <w:br w:type="page"/>
       </w:r>
-      <w:bookmarkStart w:id="16" w:name="_Toc56321234"/>
+      <w:bookmarkStart w:id="17" w:name="_Toc56321234"/>
       <w:r>
         <w:lastRenderedPageBreak/>
         <w:t>Events</w:t>
       </w:r>
-      <w:bookmarkEnd w:id="15"/>
       <w:bookmarkEnd w:id="16"/>
+      <w:bookmarkEnd w:id="17"/>
     </w:p>
     <w:p>
       <w:pPr>
@@ -3030,26 +4455,1125 @@
           <w:szCs w:val="22"/>
         </w:rPr>
       </w:pPr>
+      <w:proofErr w:type="spellStart"/>
       <w:r>
         <w:rPr>
           <w:rFonts w:cs="Calibri"/>
           <w:szCs w:val="22"/>
-          <w:highlight w:val="yellow"/>
-        </w:rPr>
-        <w:t>[Please provide us with a list of all your events and event IDs. This can be provided in a separate document.]</w:t>
-      </w:r>
-    </w:p>
+        </w:rPr>
+        <w:t>Zerotect</w:t>
+      </w:r>
+      <w:proofErr w:type="spellEnd"/>
+      <w:r>
+        <w:rPr>
+          <w:rFonts w:cs="Calibri"/>
+          <w:szCs w:val="22"/>
+        </w:rPr>
+        <w:t xml:space="preserve"> generates 5 main types of events.</w:t>
+      </w:r>
+    </w:p>
+    <w:tbl>
+      <w:tblPr>
+        <w:tblStyle w:val="TableStyle1"/>
+        <w:tblW w:w="0" w:type="auto"/>
+        <w:tblLayout w:type="fixed"/>
+        <w:tblLook w:val="04A0" w:firstRow="1" w:lastRow="0" w:firstColumn="1" w:lastColumn="0" w:noHBand="0" w:noVBand="1"/>
+      </w:tblPr>
+      <w:tblGrid>
+        <w:gridCol w:w="3330"/>
+        <w:gridCol w:w="6750"/>
+      </w:tblGrid>
+      <w:tr>
+        <w:trPr>
+          <w:cnfStyle w:val="100000000000" w:firstRow="1" w:lastRow="0" w:firstColumn="0" w:lastColumn="0" w:oddVBand="0" w:evenVBand="0" w:oddHBand="0" w:evenHBand="0" w:firstRowFirstColumn="0" w:firstRowLastColumn="0" w:lastRowFirstColumn="0" w:lastRowLastColumn="0"/>
+        </w:trPr>
+        <w:tc>
+          <w:tcPr>
+            <w:cnfStyle w:val="001000000000" w:firstRow="0" w:lastRow="0" w:firstColumn="1" w:lastColumn="0" w:oddVBand="0" w:evenVBand="0" w:oddHBand="0" w:evenHBand="0" w:firstRowFirstColumn="0" w:firstRowLastColumn="0" w:lastRowFirstColumn="0" w:lastRowLastColumn="0"/>
+            <w:tcW w:w="3330" w:type="dxa"/>
+          </w:tcPr>
+          <w:p>
+            <w:pPr>
+              <w:pStyle w:val="BodyText"/>
+              <w:rPr>
+                <w:rFonts w:cs="Calibri"/>
+                <w:szCs w:val="22"/>
+              </w:rPr>
+            </w:pPr>
+            <w:r>
+              <w:rPr>
+                <w:rFonts w:cs="Calibri"/>
+                <w:szCs w:val="22"/>
+              </w:rPr>
+              <w:t>Event ID</w:t>
+            </w:r>
+          </w:p>
+        </w:tc>
+        <w:tc>
+          <w:tcPr>
+            <w:tcW w:w="6750" w:type="dxa"/>
+          </w:tcPr>
+          <w:p>
+            <w:pPr>
+              <w:pStyle w:val="BodyText"/>
+              <w:cnfStyle w:val="100000000000" w:firstRow="1" w:lastRow="0" w:firstColumn="0" w:lastColumn="0" w:oddVBand="0" w:evenVBand="0" w:oddHBand="0" w:evenHBand="0" w:firstRowFirstColumn="0" w:firstRowLastColumn="0" w:lastRowFirstColumn="0" w:lastRowLastColumn="0"/>
+              <w:rPr>
+                <w:rFonts w:cs="Calibri"/>
+                <w:szCs w:val="22"/>
+              </w:rPr>
+            </w:pPr>
+            <w:r>
+              <w:rPr>
+                <w:rFonts w:cs="Calibri"/>
+                <w:szCs w:val="22"/>
+              </w:rPr>
+              <w:t>Event Description</w:t>
+            </w:r>
+          </w:p>
+        </w:tc>
+      </w:tr>
+      <w:tr>
+        <w:tc>
+          <w:tcPr>
+            <w:cnfStyle w:val="001000000000" w:firstRow="0" w:lastRow="0" w:firstColumn="1" w:lastColumn="0" w:oddVBand="0" w:evenVBand="0" w:oddHBand="0" w:evenHBand="0" w:firstRowFirstColumn="0" w:firstRowLastColumn="0" w:lastRowFirstColumn="0" w:lastRowLastColumn="0"/>
+            <w:tcW w:w="3330" w:type="dxa"/>
+          </w:tcPr>
+          <w:p>
+            <w:pPr>
+              <w:pStyle w:val="BodyText"/>
+              <w:rPr>
+                <w:rFonts w:cs="Calibri"/>
+                <w:b w:val="0"/>
+                <w:bCs/>
+                <w:szCs w:val="22"/>
+              </w:rPr>
+            </w:pPr>
+            <w:proofErr w:type="spellStart"/>
+            <w:r>
+              <w:rPr>
+                <w:rFonts w:ascii="Menlo" w:hAnsi="Menlo" w:cs="Menlo"/>
+                <w:b w:val="0"/>
+                <w:bCs/>
+                <w:color w:val="37474F"/>
+                <w:szCs w:val="24"/>
+              </w:rPr>
+              <w:t>RegisterPro</w:t>
+            </w:r>
+            <w:r>
+              <w:rPr>
+                <w:rFonts w:ascii="Menlo" w:hAnsi="Menlo" w:cs="Menlo"/>
+                <w:b w:val="0"/>
+                <w:bCs/>
+                <w:color w:val="37474F"/>
+                <w:szCs w:val="24"/>
+              </w:rPr>
+              <w:t>b</w:t>
+            </w:r>
+            <w:r>
+              <w:rPr>
+                <w:rFonts w:ascii="Menlo" w:hAnsi="Menlo" w:cs="Menlo"/>
+                <w:b w:val="0"/>
+                <w:bCs/>
+                <w:color w:val="37474F"/>
+                <w:szCs w:val="24"/>
+              </w:rPr>
+              <w:t>e</w:t>
+            </w:r>
+            <w:proofErr w:type="spellEnd"/>
+          </w:p>
+        </w:tc>
+        <w:tc>
+          <w:tcPr>
+            <w:tcW w:w="6750" w:type="dxa"/>
+          </w:tcPr>
+          <w:p>
+            <w:pPr>
+              <w:pStyle w:val="BodyText"/>
+              <w:cnfStyle w:val="000000000000" w:firstRow="0" w:lastRow="0" w:firstColumn="0" w:lastColumn="0" w:oddVBand="0" w:evenVBand="0" w:oddHBand="0" w:evenHBand="0" w:firstRowFirstColumn="0" w:firstRowLastColumn="0" w:lastRowFirstColumn="0" w:lastRowLastColumn="0"/>
+            </w:pPr>
+            <w:r>
+              <w:t xml:space="preserve">A Register Probe event is a conclusive localized detection of an attack where a Register is being probed in successive failed attempts. </w:t>
+            </w:r>
+            <w:proofErr w:type="gramStart"/>
+            <w:r>
+              <w:t>Basically</w:t>
+            </w:r>
+            <w:proofErr w:type="gramEnd"/>
+            <w:r>
+              <w:t xml:space="preserve"> if there are multiple events where a register such as “IP” (Instruction Pointer) is incremented by one byte at a time, that is a conclusive detection of an attacker searching for valid addresses using a brute-force probe.</w:t>
+            </w:r>
+          </w:p>
+          <w:p>
+            <w:pPr>
+              <w:pStyle w:val="BodyText"/>
+              <w:cnfStyle w:val="000000000000" w:firstRow="0" w:lastRow="0" w:firstColumn="0" w:lastColumn="0" w:oddVBand="0" w:evenVBand="0" w:oddHBand="0" w:evenHBand="0" w:firstRowFirstColumn="0" w:firstRowLastColumn="0" w:lastRowFirstColumn="0" w:lastRowLastColumn="0"/>
+              <w:rPr>
+                <w:i/>
+                <w:iCs/>
+              </w:rPr>
+            </w:pPr>
+          </w:p>
+          <w:p>
+            <w:pPr>
+              <w:pStyle w:val="BodyText"/>
+              <w:cnfStyle w:val="000000000000" w:firstRow="0" w:lastRow="0" w:firstColumn="0" w:lastColumn="0" w:oddVBand="0" w:evenVBand="0" w:oddHBand="0" w:evenHBand="0" w:firstRowFirstColumn="0" w:firstRowLastColumn="0" w:lastRowFirstColumn="0" w:lastRowLastColumn="0"/>
+              <w:rPr>
+                <w:i/>
+                <w:iCs/>
+              </w:rPr>
+            </w:pPr>
+            <w:r>
+              <w:t>Example Event:</w:t>
+            </w:r>
+            <w:r>
+              <w:rPr>
+                <w:i/>
+                <w:iCs/>
+              </w:rPr>
+              <w:t xml:space="preserve"> </w:t>
+            </w:r>
+            <w:r>
+              <w:rPr>
+                <w:i/>
+                <w:iCs/>
+              </w:rPr>
+              <w:t>CEF:0|polyverse|zerotect|1.0|RegisterProbe|Probe using Register Increment|10|cn1=0 cn1Label=</w:t>
+            </w:r>
+            <w:proofErr w:type="spellStart"/>
+            <w:r>
+              <w:rPr>
+                <w:i/>
+                <w:iCs/>
+              </w:rPr>
+              <w:t>justifying_event_count</w:t>
+            </w:r>
+            <w:proofErr w:type="spellEnd"/>
+            <w:r>
+              <w:rPr>
+                <w:i/>
+                <w:iCs/>
+              </w:rPr>
+              <w:t xml:space="preserve"> cs1=RIP cs1Label=register </w:t>
+            </w:r>
+            <w:proofErr w:type="spellStart"/>
+            <w:r>
+              <w:rPr>
+                <w:i/>
+                <w:iCs/>
+              </w:rPr>
+              <w:t>dhost</w:t>
+            </w:r>
+            <w:proofErr w:type="spellEnd"/>
+            <w:r>
+              <w:rPr>
+                <w:i/>
+                <w:iCs/>
+              </w:rPr>
+              <w:t>=</w:t>
+            </w:r>
+            <w:proofErr w:type="spellStart"/>
+            <w:r>
+              <w:rPr>
+                <w:i/>
+                <w:iCs/>
+              </w:rPr>
+              <w:t>hostnamecef</w:t>
+            </w:r>
+            <w:proofErr w:type="spellEnd"/>
+            <w:r>
+              <w:rPr>
+                <w:i/>
+                <w:iCs/>
+              </w:rPr>
+              <w:t xml:space="preserve"> </w:t>
+            </w:r>
+            <w:proofErr w:type="spellStart"/>
+            <w:r>
+              <w:rPr>
+                <w:i/>
+                <w:iCs/>
+              </w:rPr>
+              <w:t>dproc</w:t>
+            </w:r>
+            <w:proofErr w:type="spellEnd"/>
+            <w:r>
+              <w:rPr>
+                <w:i/>
+                <w:iCs/>
+              </w:rPr>
+              <w:t>=</w:t>
+            </w:r>
+            <w:proofErr w:type="spellStart"/>
+            <w:r>
+              <w:rPr>
+                <w:i/>
+                <w:iCs/>
+              </w:rPr>
+              <w:t>nginx</w:t>
+            </w:r>
+            <w:proofErr w:type="spellEnd"/>
+            <w:r>
+              <w:rPr>
+                <w:i/>
+                <w:iCs/>
+              </w:rPr>
+              <w:t xml:space="preserve"> msg=Instruction pointer rt=471804323</w:t>
+            </w:r>
+          </w:p>
+        </w:tc>
+      </w:tr>
+      <w:tr>
+        <w:tc>
+          <w:tcPr>
+            <w:cnfStyle w:val="001000000000" w:firstRow="0" w:lastRow="0" w:firstColumn="1" w:lastColumn="0" w:oddVBand="0" w:evenVBand="0" w:oddHBand="0" w:evenHBand="0" w:firstRowFirstColumn="0" w:firstRowLastColumn="0" w:lastRowFirstColumn="0" w:lastRowLastColumn="0"/>
+            <w:tcW w:w="3330" w:type="dxa"/>
+          </w:tcPr>
+          <w:p>
+            <w:pPr>
+              <w:pStyle w:val="BodyText"/>
+              <w:rPr>
+                <w:rFonts w:cs="Calibri"/>
+                <w:b w:val="0"/>
+                <w:bCs/>
+                <w:szCs w:val="22"/>
+              </w:rPr>
+            </w:pPr>
+            <w:proofErr w:type="spellStart"/>
+            <w:r>
+              <w:rPr>
+                <w:rFonts w:ascii="Menlo" w:hAnsi="Menlo" w:cs="Menlo"/>
+                <w:b w:val="0"/>
+                <w:bCs/>
+                <w:color w:val="37474F"/>
+                <w:szCs w:val="24"/>
+              </w:rPr>
+              <w:t>LinuxKernelTrap</w:t>
+            </w:r>
+            <w:proofErr w:type="spellEnd"/>
+          </w:p>
+        </w:tc>
+        <w:tc>
+          <w:tcPr>
+            <w:tcW w:w="6750" w:type="dxa"/>
+          </w:tcPr>
+          <w:p>
+            <w:pPr>
+              <w:pStyle w:val="BodyText"/>
+              <w:cnfStyle w:val="000000000000" w:firstRow="0" w:lastRow="0" w:firstColumn="0" w:lastColumn="0" w:oddVBand="0" w:evenVBand="0" w:oddHBand="0" w:evenHBand="0" w:firstRowFirstColumn="0" w:firstRowLastColumn="0" w:lastRowFirstColumn="0" w:lastRowLastColumn="0"/>
+            </w:pPr>
+            <w:r>
+              <w:t xml:space="preserve">A </w:t>
+            </w:r>
+            <w:proofErr w:type="spellStart"/>
+            <w:r>
+              <w:t>LinuxKernelTrap</w:t>
+            </w:r>
+            <w:proofErr w:type="spellEnd"/>
+            <w:r>
+              <w:t xml:space="preserve"> is a parsed and </w:t>
+            </w:r>
+            <w:proofErr w:type="spellStart"/>
+            <w:r>
+              <w:t>structred</w:t>
+            </w:r>
+            <w:proofErr w:type="spellEnd"/>
+            <w:r>
+              <w:t xml:space="preserve"> representation of a Linux Kernel “Trap” logged into the kernel log buffer.</w:t>
+            </w:r>
+          </w:p>
+          <w:p>
+            <w:pPr>
+              <w:pStyle w:val="BodyText"/>
+              <w:cnfStyle w:val="000000000000" w:firstRow="0" w:lastRow="0" w:firstColumn="0" w:lastColumn="0" w:oddVBand="0" w:evenVBand="0" w:oddHBand="0" w:evenHBand="0" w:firstRowFirstColumn="0" w:firstRowLastColumn="0" w:lastRowFirstColumn="0" w:lastRowLastColumn="0"/>
+            </w:pPr>
+          </w:p>
+          <w:p>
+            <w:pPr>
+              <w:pStyle w:val="BodyText"/>
+              <w:cnfStyle w:val="000000000000" w:firstRow="0" w:lastRow="0" w:firstColumn="0" w:lastColumn="0" w:oddVBand="0" w:evenVBand="0" w:oddHBand="0" w:evenHBand="0" w:firstRowFirstColumn="0" w:firstRowLastColumn="0" w:lastRowFirstColumn="0" w:lastRowLastColumn="0"/>
+              <w:rPr>
+                <w:i/>
+                <w:iCs/>
+              </w:rPr>
+            </w:pPr>
+            <w:r>
+              <w:t>Example Event:</w:t>
+            </w:r>
+            <w:r>
+              <w:rPr>
+                <w:i/>
+                <w:iCs/>
+              </w:rPr>
+              <w:t xml:space="preserve"> </w:t>
+            </w:r>
+            <w:r>
+              <w:rPr>
+                <w:i/>
+                <w:iCs/>
+              </w:rPr>
+              <w:t xml:space="preserve">CEF:0|polyverse|zerotect|1.0|LinuxKernelTrap|Linux Kernel Trap|10|PolyverseZerotectInstructionPointerValue=0 </w:t>
+            </w:r>
+            <w:proofErr w:type="spellStart"/>
+            <w:r>
+              <w:rPr>
+                <w:i/>
+                <w:iCs/>
+              </w:rPr>
+              <w:t>PolyverseZerotectStackPointerValue</w:t>
+            </w:r>
+            <w:proofErr w:type="spellEnd"/>
+            <w:r>
+              <w:rPr>
+                <w:i/>
+                <w:iCs/>
+              </w:rPr>
+              <w:t>=140726083244224 cn2=94677333766144 cn2Label=</w:t>
+            </w:r>
+            <w:proofErr w:type="spellStart"/>
+            <w:r>
+              <w:rPr>
+                <w:i/>
+                <w:iCs/>
+              </w:rPr>
+              <w:t>vmastart</w:t>
+            </w:r>
+            <w:proofErr w:type="spellEnd"/>
+            <w:r>
+              <w:rPr>
+                <w:i/>
+                <w:iCs/>
+              </w:rPr>
+              <w:t xml:space="preserve"> cn3=4096 cn3Label=</w:t>
+            </w:r>
+            <w:proofErr w:type="spellStart"/>
+            <w:r>
+              <w:rPr>
+                <w:i/>
+                <w:iCs/>
+              </w:rPr>
+              <w:t>vmasize</w:t>
+            </w:r>
+            <w:proofErr w:type="spellEnd"/>
+            <w:r>
+              <w:rPr>
+                <w:i/>
+                <w:iCs/>
+              </w:rPr>
+              <w:t xml:space="preserve"> cs2=Read cs2Label=</w:t>
+            </w:r>
+            <w:proofErr w:type="spellStart"/>
+            <w:r>
+              <w:rPr>
+                <w:i/>
+                <w:iCs/>
+              </w:rPr>
+              <w:t>access_type</w:t>
+            </w:r>
+            <w:proofErr w:type="spellEnd"/>
+            <w:r>
+              <w:rPr>
+                <w:i/>
+                <w:iCs/>
+              </w:rPr>
+              <w:t xml:space="preserve"> cs3=User cs3Label=</w:t>
+            </w:r>
+            <w:proofErr w:type="spellStart"/>
+            <w:r>
+              <w:rPr>
+                <w:i/>
+                <w:iCs/>
+              </w:rPr>
+              <w:t>access_mode</w:t>
+            </w:r>
+            <w:proofErr w:type="spellEnd"/>
+            <w:r>
+              <w:rPr>
+                <w:i/>
+                <w:iCs/>
+              </w:rPr>
+              <w:t xml:space="preserve"> cs4=false cs4Label=</w:t>
+            </w:r>
+            <w:proofErr w:type="spellStart"/>
+            <w:r>
+              <w:rPr>
+                <w:i/>
+                <w:iCs/>
+              </w:rPr>
+              <w:t>use_of_reserved_bit</w:t>
+            </w:r>
+            <w:proofErr w:type="spellEnd"/>
+            <w:r>
+              <w:rPr>
+                <w:i/>
+                <w:iCs/>
+              </w:rPr>
+              <w:t xml:space="preserve"> cs5=false cs5Label=</w:t>
+            </w:r>
+            <w:proofErr w:type="spellStart"/>
+            <w:r>
+              <w:rPr>
+                <w:i/>
+                <w:iCs/>
+              </w:rPr>
+              <w:t>instruction_fetch</w:t>
+            </w:r>
+            <w:proofErr w:type="spellEnd"/>
+            <w:r>
+              <w:rPr>
+                <w:i/>
+                <w:iCs/>
+              </w:rPr>
+              <w:t xml:space="preserve"> cs6=false cs6Label=</w:t>
+            </w:r>
+            <w:proofErr w:type="spellStart"/>
+            <w:r>
+              <w:rPr>
+                <w:i/>
+                <w:iCs/>
+              </w:rPr>
+              <w:t>protection_keys_block_access</w:t>
+            </w:r>
+            <w:proofErr w:type="spellEnd"/>
+            <w:r>
+              <w:rPr>
+                <w:i/>
+                <w:iCs/>
+              </w:rPr>
+              <w:t xml:space="preserve"> </w:t>
+            </w:r>
+            <w:proofErr w:type="spellStart"/>
+            <w:r>
+              <w:rPr>
+                <w:i/>
+                <w:iCs/>
+              </w:rPr>
+              <w:t>dhost</w:t>
+            </w:r>
+            <w:proofErr w:type="spellEnd"/>
+            <w:r>
+              <w:rPr>
+                <w:i/>
+                <w:iCs/>
+              </w:rPr>
+              <w:t>=</w:t>
+            </w:r>
+            <w:proofErr w:type="spellStart"/>
+            <w:r>
+              <w:rPr>
+                <w:i/>
+                <w:iCs/>
+              </w:rPr>
+              <w:t>hostnamecef</w:t>
+            </w:r>
+            <w:proofErr w:type="spellEnd"/>
+            <w:r>
+              <w:rPr>
+                <w:i/>
+                <w:iCs/>
+              </w:rPr>
+              <w:t xml:space="preserve"> </w:t>
+            </w:r>
+            <w:proofErr w:type="spellStart"/>
+            <w:r>
+              <w:rPr>
+                <w:i/>
+                <w:iCs/>
+              </w:rPr>
+              <w:t>dpid</w:t>
+            </w:r>
+            <w:proofErr w:type="spellEnd"/>
+            <w:r>
+              <w:rPr>
+                <w:i/>
+                <w:iCs/>
+              </w:rPr>
+              <w:t xml:space="preserve">=36275 </w:t>
+            </w:r>
+            <w:proofErr w:type="spellStart"/>
+            <w:r>
+              <w:rPr>
+                <w:i/>
+                <w:iCs/>
+              </w:rPr>
+              <w:t>dproc</w:t>
+            </w:r>
+            <w:proofErr w:type="spellEnd"/>
+            <w:r>
+              <w:rPr>
+                <w:i/>
+                <w:iCs/>
+              </w:rPr>
+              <w:t>=</w:t>
+            </w:r>
+            <w:proofErr w:type="spellStart"/>
+            <w:r>
+              <w:rPr>
+                <w:i/>
+                <w:iCs/>
+              </w:rPr>
+              <w:t>a.out</w:t>
+            </w:r>
+            <w:proofErr w:type="spellEnd"/>
+            <w:r>
+              <w:rPr>
+                <w:i/>
+                <w:iCs/>
+              </w:rPr>
+              <w:t xml:space="preserve"> flexString2=</w:t>
+            </w:r>
+            <w:proofErr w:type="spellStart"/>
+            <w:r>
+              <w:rPr>
+                <w:i/>
+                <w:iCs/>
+              </w:rPr>
+              <w:t>Segfault</w:t>
+            </w:r>
+            <w:proofErr w:type="spellEnd"/>
+            <w:r>
+              <w:rPr>
+                <w:i/>
+                <w:iCs/>
+              </w:rPr>
+              <w:t xml:space="preserve"> at location 0 flexString2Label=signal </w:t>
+            </w:r>
+            <w:proofErr w:type="spellStart"/>
+            <w:r>
+              <w:rPr>
+                <w:i/>
+                <w:iCs/>
+              </w:rPr>
+              <w:t>fname</w:t>
+            </w:r>
+            <w:proofErr w:type="spellEnd"/>
+            <w:r>
+              <w:rPr>
+                <w:i/>
+                <w:iCs/>
+              </w:rPr>
+              <w:t>=</w:t>
+            </w:r>
+            <w:proofErr w:type="spellStart"/>
+            <w:r>
+              <w:rPr>
+                <w:i/>
+                <w:iCs/>
+              </w:rPr>
+              <w:t>a.out</w:t>
+            </w:r>
+            <w:proofErr w:type="spellEnd"/>
+            <w:r>
+              <w:rPr>
+                <w:i/>
+                <w:iCs/>
+              </w:rPr>
+              <w:t xml:space="preserve"> reason=</w:t>
+            </w:r>
+            <w:proofErr w:type="spellStart"/>
+            <w:r>
+              <w:rPr>
+                <w:i/>
+                <w:iCs/>
+              </w:rPr>
+              <w:t>NoPageFound</w:t>
+            </w:r>
+            <w:proofErr w:type="spellEnd"/>
+            <w:r>
+              <w:rPr>
+                <w:i/>
+                <w:iCs/>
+              </w:rPr>
+              <w:t xml:space="preserve"> rt=471804323</w:t>
+            </w:r>
+          </w:p>
+        </w:tc>
+      </w:tr>
+      <w:tr>
+        <w:tc>
+          <w:tcPr>
+            <w:cnfStyle w:val="001000000000" w:firstRow="0" w:lastRow="0" w:firstColumn="1" w:lastColumn="0" w:oddVBand="0" w:evenVBand="0" w:oddHBand="0" w:evenHBand="0" w:firstRowFirstColumn="0" w:firstRowLastColumn="0" w:lastRowFirstColumn="0" w:lastRowLastColumn="0"/>
+            <w:tcW w:w="3330" w:type="dxa"/>
+          </w:tcPr>
+          <w:p>
+            <w:pPr>
+              <w:pStyle w:val="BodyText"/>
+              <w:rPr>
+                <w:rFonts w:cs="Calibri"/>
+                <w:b w:val="0"/>
+                <w:bCs/>
+                <w:szCs w:val="22"/>
+              </w:rPr>
+            </w:pPr>
+            <w:proofErr w:type="spellStart"/>
+            <w:r>
+              <w:rPr>
+                <w:rFonts w:ascii="Menlo" w:hAnsi="Menlo" w:cs="Menlo"/>
+                <w:b w:val="0"/>
+                <w:bCs/>
+                <w:color w:val="37474F"/>
+                <w:szCs w:val="24"/>
+              </w:rPr>
+              <w:t>LinuxFatalSignal</w:t>
+            </w:r>
+            <w:proofErr w:type="spellEnd"/>
+          </w:p>
+        </w:tc>
+        <w:tc>
+          <w:tcPr>
+            <w:tcW w:w="6750" w:type="dxa"/>
+          </w:tcPr>
+          <w:p>
+            <w:pPr>
+              <w:pStyle w:val="BodyText"/>
+              <w:cnfStyle w:val="000000000000" w:firstRow="0" w:lastRow="0" w:firstColumn="0" w:lastColumn="0" w:oddVBand="0" w:evenVBand="0" w:oddHBand="0" w:evenHBand="0" w:firstRowFirstColumn="0" w:firstRowLastColumn="0" w:lastRowFirstColumn="0" w:lastRowLastColumn="0"/>
+            </w:pPr>
+            <w:r>
+              <w:t xml:space="preserve">A </w:t>
+            </w:r>
+            <w:proofErr w:type="spellStart"/>
+            <w:r>
+              <w:t>Linux</w:t>
+            </w:r>
+            <w:r>
+              <w:t>FatalSignal</w:t>
+            </w:r>
+            <w:proofErr w:type="spellEnd"/>
+            <w:r>
+              <w:t xml:space="preserve"> </w:t>
+            </w:r>
+            <w:r>
+              <w:t xml:space="preserve">is a parsed and </w:t>
+            </w:r>
+            <w:proofErr w:type="spellStart"/>
+            <w:r>
+              <w:t>structred</w:t>
+            </w:r>
+            <w:proofErr w:type="spellEnd"/>
+            <w:r>
+              <w:t xml:space="preserve"> representation of a Linux </w:t>
+            </w:r>
+            <w:r>
+              <w:t>Fata</w:t>
+            </w:r>
+            <w:r>
+              <w:t>l</w:t>
+            </w:r>
+            <w:r>
+              <w:t xml:space="preserve"> Signal</w:t>
+            </w:r>
+            <w:r>
+              <w:t xml:space="preserve"> logged into the kernel log buffer.</w:t>
+            </w:r>
+            <w:r>
+              <w:br/>
+            </w:r>
+            <w:r>
+              <w:br/>
+            </w:r>
+            <w:r>
+              <w:t>Example Event:</w:t>
+            </w:r>
+            <w:r>
+              <w:rPr>
+                <w:i/>
+                <w:iCs/>
+              </w:rPr>
+              <w:t xml:space="preserve"> </w:t>
+            </w:r>
+            <w:r>
+              <w:rPr>
+                <w:i/>
+                <w:iCs/>
+              </w:rPr>
+              <w:t>CEF:0|polyverse|zerotect|1.0|LinuxFatalSignal|Linux Fatal Signal|10|flexString2=SIGSEGV flexString2Label=signal rt=471804323</w:t>
+            </w:r>
+          </w:p>
+        </w:tc>
+      </w:tr>
+      <w:tr>
+        <w:tc>
+          <w:tcPr>
+            <w:cnfStyle w:val="001000000000" w:firstRow="0" w:lastRow="0" w:firstColumn="1" w:lastColumn="0" w:oddVBand="0" w:evenVBand="0" w:oddHBand="0" w:evenHBand="0" w:firstRowFirstColumn="0" w:firstRowLastColumn="0" w:lastRowFirstColumn="0" w:lastRowLastColumn="0"/>
+            <w:tcW w:w="3330" w:type="dxa"/>
+          </w:tcPr>
+          <w:p>
+            <w:pPr>
+              <w:pStyle w:val="BodyText"/>
+              <w:rPr>
+                <w:rFonts w:cs="Calibri"/>
+                <w:b w:val="0"/>
+                <w:bCs/>
+                <w:szCs w:val="22"/>
+              </w:rPr>
+            </w:pPr>
+            <w:proofErr w:type="spellStart"/>
+            <w:r>
+              <w:rPr>
+                <w:rFonts w:ascii="Menlo" w:hAnsi="Menlo" w:cs="Menlo"/>
+                <w:b w:val="0"/>
+                <w:bCs/>
+                <w:color w:val="37474F"/>
+                <w:szCs w:val="24"/>
+              </w:rPr>
+              <w:t>LinuxSuppressedCallback</w:t>
+            </w:r>
+            <w:proofErr w:type="spellEnd"/>
+          </w:p>
+        </w:tc>
+        <w:tc>
+          <w:tcPr>
+            <w:tcW w:w="6750" w:type="dxa"/>
+          </w:tcPr>
+          <w:p>
+            <w:pPr>
+              <w:pStyle w:val="BodyText"/>
+              <w:cnfStyle w:val="000000000000" w:firstRow="0" w:lastRow="0" w:firstColumn="0" w:lastColumn="0" w:oddVBand="0" w:evenVBand="0" w:oddHBand="0" w:evenHBand="0" w:firstRowFirstColumn="0" w:firstRowLastColumn="0" w:lastRowFirstColumn="0" w:lastRowLastColumn="0"/>
+            </w:pPr>
+            <w:r>
+              <w:t xml:space="preserve">A </w:t>
+            </w:r>
+            <w:proofErr w:type="spellStart"/>
+            <w:r>
+              <w:t>LinuxSuppressedCallback</w:t>
+            </w:r>
+            <w:proofErr w:type="spellEnd"/>
+            <w:r>
+              <w:t xml:space="preserve"> is a parsed and </w:t>
+            </w:r>
+            <w:proofErr w:type="spellStart"/>
+            <w:r>
+              <w:t>structred</w:t>
+            </w:r>
+            <w:proofErr w:type="spellEnd"/>
+            <w:r>
+              <w:t xml:space="preserve"> representation of</w:t>
+            </w:r>
+            <w:r>
+              <w:t xml:space="preserve"> an event where the kernel suppresses multiple log entries when they happen rapidly and instead emits the function that was suppressed and a count of how many times it was suppressed</w:t>
+            </w:r>
+            <w:r>
+              <w:t>.</w:t>
+            </w:r>
+            <w:r>
+              <w:t xml:space="preserve"> Under heavy attack, this event is crucial to capturing the complete signal.</w:t>
+            </w:r>
+          </w:p>
+          <w:p>
+            <w:pPr>
+              <w:pStyle w:val="BodyText"/>
+              <w:cnfStyle w:val="000000000000" w:firstRow="0" w:lastRow="0" w:firstColumn="0" w:lastColumn="0" w:oddVBand="0" w:evenVBand="0" w:oddHBand="0" w:evenHBand="0" w:firstRowFirstColumn="0" w:firstRowLastColumn="0" w:lastRowFirstColumn="0" w:lastRowLastColumn="0"/>
+            </w:pPr>
+          </w:p>
+          <w:p>
+            <w:pPr>
+              <w:pStyle w:val="BodyText"/>
+              <w:cnfStyle w:val="000000000000" w:firstRow="0" w:lastRow="0" w:firstColumn="0" w:lastColumn="0" w:oddVBand="0" w:evenVBand="0" w:oddHBand="0" w:evenHBand="0" w:firstRowFirstColumn="0" w:firstRowLastColumn="0" w:lastRowFirstColumn="0" w:lastRowLastColumn="0"/>
+              <w:rPr>
+                <w:i/>
+                <w:iCs/>
+              </w:rPr>
+            </w:pPr>
+            <w:r>
+              <w:t>Example Event:</w:t>
+            </w:r>
+            <w:r>
+              <w:rPr>
+                <w:i/>
+                <w:iCs/>
+              </w:rPr>
+              <w:t xml:space="preserve"> </w:t>
+            </w:r>
+            <w:r>
+              <w:rPr>
+                <w:i/>
+                <w:iCs/>
+              </w:rPr>
+              <w:t xml:space="preserve">CEF:0|polyverse|zerotect|1.0|LinuxSuppressedCallback|Linux kernel suppressed repetitive log entries|3|cnt=9 </w:t>
+            </w:r>
+            <w:proofErr w:type="spellStart"/>
+            <w:r>
+              <w:rPr>
+                <w:i/>
+                <w:iCs/>
+              </w:rPr>
+              <w:t>dhost</w:t>
+            </w:r>
+            <w:proofErr w:type="spellEnd"/>
+            <w:r>
+              <w:rPr>
+                <w:i/>
+                <w:iCs/>
+              </w:rPr>
+              <w:t>=</w:t>
+            </w:r>
+            <w:proofErr w:type="spellStart"/>
+            <w:r>
+              <w:rPr>
+                <w:i/>
+                <w:iCs/>
+              </w:rPr>
+              <w:t>hostnamecef</w:t>
+            </w:r>
+            <w:proofErr w:type="spellEnd"/>
+            <w:r>
+              <w:rPr>
+                <w:i/>
+                <w:iCs/>
+              </w:rPr>
+              <w:t xml:space="preserve"> </w:t>
+            </w:r>
+            <w:r>
+              <w:rPr>
+                <w:i/>
+                <w:iCs/>
+              </w:rPr>
+              <w:lastRenderedPageBreak/>
+              <w:t>flexString1=</w:t>
+            </w:r>
+            <w:proofErr w:type="spellStart"/>
+            <w:r>
+              <w:rPr>
+                <w:i/>
+                <w:iCs/>
+              </w:rPr>
+              <w:t>show_signal_msg</w:t>
+            </w:r>
+            <w:proofErr w:type="spellEnd"/>
+            <w:r>
+              <w:rPr>
+                <w:i/>
+                <w:iCs/>
+              </w:rPr>
+              <w:t xml:space="preserve"> flexString1Label=</w:t>
+            </w:r>
+            <w:proofErr w:type="spellStart"/>
+            <w:r>
+              <w:rPr>
+                <w:i/>
+                <w:iCs/>
+              </w:rPr>
+              <w:t>function_name</w:t>
+            </w:r>
+            <w:proofErr w:type="spellEnd"/>
+            <w:r>
+              <w:rPr>
+                <w:i/>
+                <w:iCs/>
+              </w:rPr>
+              <w:t xml:space="preserve"> rt=471804323</w:t>
+            </w:r>
+          </w:p>
+        </w:tc>
+      </w:tr>
+      <w:tr>
+        <w:tc>
+          <w:tcPr>
+            <w:cnfStyle w:val="001000000000" w:firstRow="0" w:lastRow="0" w:firstColumn="1" w:lastColumn="0" w:oddVBand="0" w:evenVBand="0" w:oddHBand="0" w:evenHBand="0" w:firstRowFirstColumn="0" w:firstRowLastColumn="0" w:lastRowFirstColumn="0" w:lastRowLastColumn="0"/>
+            <w:tcW w:w="3330" w:type="dxa"/>
+          </w:tcPr>
+          <w:p>
+            <w:pPr>
+              <w:pStyle w:val="BodyText"/>
+              <w:rPr>
+                <w:rFonts w:cs="Calibri"/>
+                <w:b w:val="0"/>
+                <w:bCs/>
+                <w:szCs w:val="22"/>
+              </w:rPr>
+            </w:pPr>
+            <w:proofErr w:type="spellStart"/>
+            <w:r>
+              <w:rPr>
+                <w:rFonts w:ascii="Menlo" w:hAnsi="Menlo" w:cs="Menlo"/>
+                <w:b w:val="0"/>
+                <w:bCs/>
+                <w:color w:val="37474F"/>
+                <w:szCs w:val="24"/>
+              </w:rPr>
+              <w:lastRenderedPageBreak/>
+              <w:t>ConfigMismatch</w:t>
+            </w:r>
+            <w:proofErr w:type="spellEnd"/>
+          </w:p>
+        </w:tc>
+        <w:tc>
+          <w:tcPr>
+            <w:tcW w:w="6750" w:type="dxa"/>
+          </w:tcPr>
+          <w:p>
+            <w:pPr>
+              <w:pStyle w:val="BodyText"/>
+              <w:cnfStyle w:val="000000000000" w:firstRow="0" w:lastRow="0" w:firstColumn="0" w:lastColumn="0" w:oddVBand="0" w:evenVBand="0" w:oddHBand="0" w:evenHBand="0" w:firstRowFirstColumn="0" w:firstRowLastColumn="0" w:lastRowFirstColumn="0" w:lastRowLastColumn="0"/>
+            </w:pPr>
+            <w:proofErr w:type="spellStart"/>
+            <w:r>
+              <w:t>Zerotect</w:t>
+            </w:r>
+            <w:proofErr w:type="spellEnd"/>
+            <w:r>
+              <w:t xml:space="preserve"> has the ability to configure the system for optimal monitoring and to continually ensure that those settings stay intact. When a configuration that </w:t>
+            </w:r>
+            <w:proofErr w:type="spellStart"/>
+            <w:r>
+              <w:t>Zerotect</w:t>
+            </w:r>
+            <w:proofErr w:type="spellEnd"/>
+            <w:r>
+              <w:t xml:space="preserve"> was asked to ensure has a specific value, is then found to have a mismatching value, this event is generated. It may be a strong indicator that an attacker is attempting to suppress certain events from ever being generated.</w:t>
+            </w:r>
+          </w:p>
+          <w:p>
+            <w:pPr>
+              <w:pStyle w:val="BodyText"/>
+              <w:cnfStyle w:val="000000000000" w:firstRow="0" w:lastRow="0" w:firstColumn="0" w:lastColumn="0" w:oddVBand="0" w:evenVBand="0" w:oddHBand="0" w:evenHBand="0" w:firstRowFirstColumn="0" w:firstRowLastColumn="0" w:lastRowFirstColumn="0" w:lastRowLastColumn="0"/>
+            </w:pPr>
+          </w:p>
+          <w:p>
+            <w:pPr>
+              <w:pStyle w:val="BodyText"/>
+              <w:cnfStyle w:val="000000000000" w:firstRow="0" w:lastRow="0" w:firstColumn="0" w:lastColumn="0" w:oddVBand="0" w:evenVBand="0" w:oddHBand="0" w:evenHBand="0" w:firstRowFirstColumn="0" w:firstRowLastColumn="0" w:lastRowFirstColumn="0" w:lastRowLastColumn="0"/>
+              <w:rPr>
+                <w:i/>
+                <w:iCs/>
+              </w:rPr>
+            </w:pPr>
+            <w:r>
+              <w:t>Example Event:</w:t>
+            </w:r>
+            <w:r>
+              <w:rPr>
+                <w:i/>
+                <w:iCs/>
+              </w:rPr>
+              <w:t xml:space="preserve"> </w:t>
+            </w:r>
+            <w:r>
+              <w:rPr>
+                <w:i/>
+                <w:iCs/>
+              </w:rPr>
+              <w:t xml:space="preserve">CEF:0|polyverse|zerotect|1.0|ConfigMismatch|Configuration mismatched what </w:t>
+            </w:r>
+            <w:proofErr w:type="spellStart"/>
+            <w:r>
+              <w:rPr>
+                <w:i/>
+                <w:iCs/>
+              </w:rPr>
+              <w:t>zerotect</w:t>
+            </w:r>
+            <w:proofErr w:type="spellEnd"/>
+            <w:r>
+              <w:rPr>
+                <w:i/>
+                <w:iCs/>
+              </w:rPr>
+              <w:t xml:space="preserve"> expected|4|PolyverseZerotectExpectedValue=Y </w:t>
+            </w:r>
+            <w:proofErr w:type="spellStart"/>
+            <w:r>
+              <w:rPr>
+                <w:i/>
+                <w:iCs/>
+              </w:rPr>
+              <w:t>PolyverseZerotectKey</w:t>
+            </w:r>
+            <w:proofErr w:type="spellEnd"/>
+            <w:r>
+              <w:rPr>
+                <w:i/>
+                <w:iCs/>
+              </w:rPr>
+              <w:t>=/sys/module/</w:t>
+            </w:r>
+            <w:proofErr w:type="spellStart"/>
+            <w:r>
+              <w:rPr>
+                <w:i/>
+                <w:iCs/>
+              </w:rPr>
+              <w:t>printk</w:t>
+            </w:r>
+            <w:proofErr w:type="spellEnd"/>
+            <w:r>
+              <w:rPr>
+                <w:i/>
+                <w:iCs/>
+              </w:rPr>
+              <w:t xml:space="preserve">/parameters/time </w:t>
+            </w:r>
+            <w:proofErr w:type="spellStart"/>
+            <w:r>
+              <w:rPr>
+                <w:i/>
+                <w:iCs/>
+              </w:rPr>
+              <w:t>PolyverseZerotectObservedValue</w:t>
+            </w:r>
+            <w:proofErr w:type="spellEnd"/>
+            <w:r>
+              <w:rPr>
+                <w:i/>
+                <w:iCs/>
+              </w:rPr>
+              <w:t xml:space="preserve">=N </w:t>
+            </w:r>
+            <w:proofErr w:type="spellStart"/>
+            <w:r>
+              <w:rPr>
+                <w:i/>
+                <w:iCs/>
+              </w:rPr>
+              <w:t>dhost</w:t>
+            </w:r>
+            <w:proofErr w:type="spellEnd"/>
+            <w:r>
+              <w:rPr>
+                <w:i/>
+                <w:iCs/>
+              </w:rPr>
+              <w:t>=</w:t>
+            </w:r>
+            <w:proofErr w:type="spellStart"/>
+            <w:r>
+              <w:rPr>
+                <w:i/>
+                <w:iCs/>
+              </w:rPr>
+              <w:t>hostnamecef</w:t>
+            </w:r>
+            <w:proofErr w:type="spellEnd"/>
+            <w:r>
+              <w:rPr>
+                <w:i/>
+                <w:iCs/>
+              </w:rPr>
+              <w:t xml:space="preserve"> rt=471804323</w:t>
+            </w:r>
+          </w:p>
+        </w:tc>
+      </w:tr>
+    </w:tbl>
     <w:p>
       <w:pPr>
         <w:pStyle w:val="BodyText"/>
         <w:rPr>
           <w:rFonts w:cs="Calibri"/>
-        </w:rPr>
-      </w:pPr>
-      <w:bookmarkStart w:id="17" w:name="_Toc465676770"/>
-      <w:bookmarkStart w:id="18" w:name="_Toc465676977"/>
-      <w:bookmarkStart w:id="19" w:name="_Toc465678425"/>
-      <w:bookmarkStart w:id="20" w:name="_Toc466374527"/>
+          <w:szCs w:val="22"/>
+        </w:rPr>
+      </w:pPr>
+    </w:p>
+    <w:p>
+      <w:pPr>
+        <w:pStyle w:val="BodyText"/>
+        <w:rPr>
+          <w:rFonts w:cs="Calibri"/>
+        </w:rPr>
+      </w:pPr>
+      <w:bookmarkStart w:id="18" w:name="_Toc465676770"/>
+      <w:bookmarkStart w:id="19" w:name="_Toc465676977"/>
+      <w:bookmarkStart w:id="20" w:name="_Toc465678425"/>
+      <w:bookmarkStart w:id="21" w:name="_Toc466374527"/>
     </w:p>
     <w:p>
       <w:pPr>
@@ -3059,17 +5583,17 @@
           <w:numId w:val="8"/>
         </w:numPr>
       </w:pPr>
-      <w:bookmarkStart w:id="21" w:name="_Toc466377631"/>
-      <w:bookmarkStart w:id="22" w:name="_Toc56321235"/>
+      <w:bookmarkStart w:id="22" w:name="_Toc466377631"/>
+      <w:bookmarkStart w:id="23" w:name="_Toc56321235"/>
       <w:r>
         <w:t>Device Event Mapping to ArcSight Data Fields</w:t>
       </w:r>
-      <w:bookmarkEnd w:id="17"/>
       <w:bookmarkEnd w:id="18"/>
       <w:bookmarkEnd w:id="19"/>
       <w:bookmarkEnd w:id="20"/>
       <w:bookmarkEnd w:id="21"/>
       <w:bookmarkEnd w:id="22"/>
+      <w:bookmarkEnd w:id="23"/>
     </w:p>
     <w:p>
       <w:pPr>
@@ -3138,6 +5662,7 @@
           <w:highlight w:val="yellow"/>
         </w:rPr>
       </w:pPr>
+      <w:commentRangeStart w:id="24"/>
     </w:p>
     <w:p>
       <w:pPr>
@@ -3147,20 +5672,43 @@
           <w:szCs w:val="22"/>
         </w:rPr>
       </w:pPr>
+      <w:proofErr w:type="spellStart"/>
       <w:r>
         <w:rPr>
           <w:rFonts w:cs="Calibri"/>
           <w:szCs w:val="22"/>
-          <w:highlight w:val="yellow"/>
-        </w:rPr>
-        <w:t>[Name of Connector]</w:t>
-      </w:r>
+        </w:rPr>
+        <w:t>Zerotect</w:t>
+      </w:r>
+      <w:proofErr w:type="spellEnd"/>
       <w:r>
         <w:rPr>
           <w:rFonts w:cs="Calibri"/>
           <w:szCs w:val="22"/>
         </w:rPr>
-        <w:t xml:space="preserve"> Connector Field Mappings</w:t>
+        <w:t xml:space="preserve"> </w:t>
+      </w:r>
+      <w:r>
+        <w:rPr>
+          <w:rFonts w:cs="Calibri"/>
+          <w:szCs w:val="22"/>
+        </w:rPr>
+        <w:t>Connector Field Mappings</w:t>
+      </w:r>
+      <w:r>
+        <w:rPr>
+          <w:rFonts w:cs="Calibri"/>
+          <w:szCs w:val="22"/>
+        </w:rPr>
+        <w:t>.</w:t>
+      </w:r>
+      <w:commentRangeEnd w:id="24"/>
+      <w:r>
+        <w:rPr>
+          <w:rStyle w:val="CommentReference"/>
+          <w:rFonts w:ascii="Times" w:hAnsi="Times"/>
+        </w:rPr>
+        <w:commentReference w:id="24"/>
       </w:r>
     </w:p>
     <w:p>
@@ -3917,340 +6465,36 @@
         </w:rPr>
       </w:pPr>
     </w:p>
-    <w:bookmarkStart w:id="23" w:name="_Toc56321236"/>
     <w:p>
       <w:pPr>
         <w:pStyle w:val="Heading"/>
       </w:pPr>
-      <w:r>
-        <w:rPr>
-          <w:rFonts w:cs="Calibri"/>
-          <w:noProof/>
-          <w:sz w:val="22"/>
-          <w:szCs w:val="22"/>
-        </w:rPr>
-        <mc:AlternateContent>
-          <mc:Choice Requires="wps">
-            <w:drawing>
-              <wp:anchor distT="0" distB="0" distL="114300" distR="114300" simplePos="0" relativeHeight="251940864" behindDoc="0" locked="0" layoutInCell="1" allowOverlap="1" wp14:anchorId="57034905" wp14:editId="34152566">
-                <wp:simplePos x="0" y="0"/>
-                <wp:positionH relativeFrom="column">
-                  <wp:posOffset>2887980</wp:posOffset>
-                </wp:positionH>
-                <wp:positionV relativeFrom="paragraph">
-                  <wp:posOffset>238125</wp:posOffset>
-                </wp:positionV>
-                <wp:extent cx="228600" cy="0"/>
-                <wp:effectExtent l="57150" t="76200" r="0" b="133350"/>
-                <wp:wrapNone/>
-                <wp:docPr id="64" name="Straight Arrow Connector 64"/>
-                <wp:cNvGraphicFramePr/>
-                <a:graphic xmlns:a="http://schemas.openxmlformats.org/drawingml/2006/main">
-                  <a:graphicData uri="http://schemas.microsoft.com/office/word/2010/wordprocessingShape">
-                    <wps:wsp>
-                      <wps:cNvCnPr/>
-                      <wps:spPr>
-                        <a:xfrm flipH="1">
-                          <a:off x="0" y="0"/>
-                          <a:ext cx="228600" cy="0"/>
-                        </a:xfrm>
-                        <a:prstGeom prst="straightConnector1">
-                          <a:avLst/>
-                        </a:prstGeom>
-                        <a:ln>
-                          <a:solidFill>
-                            <a:srgbClr val="C6179D"/>
-                          </a:solidFill>
-                          <a:tailEnd type="triangle"/>
-                        </a:ln>
-                      </wps:spPr>
-                      <wps:style>
-                        <a:lnRef idx="2">
-                          <a:schemeClr val="accent1"/>
-                        </a:lnRef>
-                        <a:fillRef idx="0">
-                          <a:schemeClr val="accent1"/>
-                        </a:fillRef>
-                        <a:effectRef idx="1">
-                          <a:schemeClr val="accent1"/>
-                        </a:effectRef>
-                        <a:fontRef idx="minor">
-                          <a:schemeClr val="tx1"/>
-                        </a:fontRef>
-                      </wps:style>
-                      <wps:bodyPr/>
-                    </wps:wsp>
-                  </a:graphicData>
-                </a:graphic>
-              </wp:anchor>
-            </w:drawing>
-          </mc:Choice>
-          <mc:Fallback>
-            <w:pict>
-              <v:shapetype w14:anchorId="13B2225F" id="_x0000_t32" coordsize="21600,21600" o:spt="32" o:oned="t" path="m,l21600,21600e" filled="f">
-                <v:path arrowok="t" fillok="f" o:connecttype="none"/>
-                <o:lock v:ext="edit" shapetype="t"/>
-              </v:shapetype>
-              <v:shape id="Straight Arrow Connector 64" o:spid="_x0000_s1026" type="#_x0000_t32" style="position:absolute;margin-left:227.4pt;margin-top:18.75pt;width:18pt;height:0;flip:x;z-index:251940864;visibility:visible;mso-wrap-style:square;mso-wrap-distance-left:9pt;mso-wrap-distance-top:0;mso-wrap-distance-right:9pt;mso-wrap-distance-bottom:0;mso-position-horizontal:absolute;mso-position-horizontal-relative:text;mso-position-vertical:absolute;mso-position-vertical-relative:text" o:gfxdata="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" strokecolor="#c6179d" strokeweight="2pt">
-                <v:stroke endarrow="block"/>
-                <v:shadow on="t" color="black" opacity="24903f" origin=",.5" offset="0,.55556mm"/>
-              </v:shape>
-            </w:pict>
-          </mc:Fallback>
-        </mc:AlternateContent>
-      </w:r>
-      <w:r>
-        <w:rPr>
-          <w:rFonts w:cs="Calibri"/>
-          <w:noProof/>
-          <w:sz w:val="22"/>
-          <w:szCs w:val="22"/>
-        </w:rPr>
-        <mc:AlternateContent>
-          <mc:Choice Requires="wps">
-            <w:drawing>
-              <wp:anchor distT="0" distB="0" distL="114300" distR="114300" simplePos="0" relativeHeight="251939840" behindDoc="0" locked="0" layoutInCell="1" allowOverlap="1" wp14:anchorId="2A489911" wp14:editId="3E24E0F1">
-                <wp:simplePos x="0" y="0"/>
-                <wp:positionH relativeFrom="column">
-                  <wp:posOffset>3173730</wp:posOffset>
-                </wp:positionH>
-                <wp:positionV relativeFrom="paragraph">
-                  <wp:posOffset>-619125</wp:posOffset>
-                </wp:positionV>
-                <wp:extent cx="2714625" cy="1152525"/>
-                <wp:effectExtent l="0" t="0" r="28575" b="28575"/>
-                <wp:wrapNone/>
-                <wp:docPr id="61" name="Text Box 61"/>
-                <wp:cNvGraphicFramePr/>
-                <a:graphic xmlns:a="http://schemas.openxmlformats.org/drawingml/2006/main">
-                  <a:graphicData uri="http://schemas.microsoft.com/office/word/2010/wordprocessingShape">
-                    <wps:wsp>
-                      <wps:cNvSpPr txBox="1"/>
-                      <wps:spPr>
-                        <a:xfrm>
-                          <a:off x="0" y="0"/>
-                          <a:ext cx="2714625" cy="1152525"/>
-                        </a:xfrm>
-                        <a:prstGeom prst="rect">
-                          <a:avLst/>
-                        </a:prstGeom>
-                        <a:solidFill>
-                          <a:srgbClr val="C6179D"/>
-                        </a:solidFill>
-                        <a:ln>
-                          <a:solidFill>
-                            <a:srgbClr val="C6179D"/>
-                          </a:solidFill>
-                        </a:ln>
-                      </wps:spPr>
-                      <wps:style>
-                        <a:lnRef idx="2">
-                          <a:schemeClr val="accent6"/>
-                        </a:lnRef>
-                        <a:fillRef idx="1">
-                          <a:schemeClr val="lt1"/>
-                        </a:fillRef>
-                        <a:effectRef idx="0">
-                          <a:schemeClr val="accent6"/>
-                        </a:effectRef>
-                        <a:fontRef idx="minor">
-                          <a:schemeClr val="dk1"/>
-                        </a:fontRef>
-                      </wps:style>
-                      <wps:txbx>
-                        <w:txbxContent>
-                          <w:p>
-                            <w:pPr>
-                              <w:pStyle w:val="BodyText"/>
-                              <w:rPr>
-                                <w:b/>
-                                <w:color w:val="FFFFFF" w:themeColor="background1"/>
-                              </w:rPr>
-                            </w:pPr>
-                            <w:r>
-                              <w:rPr>
-                                <w:b/>
-                                <w:color w:val="FFFFFF" w:themeColor="background1"/>
-                              </w:rPr>
-                              <w:t xml:space="preserve">NOTE:  If ArcSight content (Rules, Reports, Dashboards, </w:t>
-                            </w:r>
-                            <w:proofErr w:type="spellStart"/>
-                            <w:r>
-                              <w:rPr>
-                                <w:b/>
-                                <w:color w:val="FFFFFF" w:themeColor="background1"/>
-                              </w:rPr>
-                              <w:t>etc</w:t>
-                            </w:r>
-                            <w:proofErr w:type="spellEnd"/>
-                            <w:r>
-                              <w:rPr>
-                                <w:b/>
-                                <w:color w:val="FFFFFF" w:themeColor="background1"/>
-                              </w:rPr>
-                              <w:t>) has been developed to support the integration, describe that here.</w:t>
-                            </w:r>
-                            <w:r>
-                              <w:rPr>
-                                <w:rFonts w:cs="Calibri"/>
-                                <w:noProof/>
-                                <w:color w:val="FFFFFF" w:themeColor="background1"/>
-                                <w:szCs w:val="22"/>
-                                <w:lang w:val="en-GB" w:eastAsia="en-GB"/>
-                              </w:rPr>
-                              <w:t xml:space="preserve"> </w:t>
-                            </w:r>
-                          </w:p>
-                          <w:p>
-                            <w:pPr>
-                              <w:rPr>
-                                <w:b/>
-                                <w:color w:val="FFFFFF" w:themeColor="background1"/>
-                                <w:sz w:val="30"/>
-                                <w:szCs w:val="30"/>
-                              </w:rPr>
-                            </w:pPr>
-                            <w:r>
-                              <w:rPr>
-                                <w:b/>
-                                <w:color w:val="FFFFFF" w:themeColor="background1"/>
-                                <w:sz w:val="30"/>
-                                <w:szCs w:val="30"/>
-                              </w:rPr>
-                              <w:t>* Delete this box*</w:t>
-                            </w:r>
-                          </w:p>
-                        </w:txbxContent>
-                      </wps:txbx>
-                      <wps:bodyPr rot="0" spcFirstLastPara="0" vertOverflow="overflow" horzOverflow="overflow" vert="horz" wrap="square" lIns="91440" tIns="45720" rIns="91440" bIns="45720" numCol="1" spcCol="0" rtlCol="0" fromWordArt="0" anchor="t" anchorCtr="0" forceAA="0" compatLnSpc="1">
-                        <a:prstTxWarp prst="textNoShape">
-                          <a:avLst/>
-                        </a:prstTxWarp>
-                        <a:noAutofit/>
-                      </wps:bodyPr>
-                    </wps:wsp>
-                  </a:graphicData>
-                </a:graphic>
-                <wp14:sizeRelH relativeFrom="margin">
-                  <wp14:pctWidth>0</wp14:pctWidth>
-                </wp14:sizeRelH>
-                <wp14:sizeRelV relativeFrom="margin">
-                  <wp14:pctHeight>0</wp14:pctHeight>
-                </wp14:sizeRelV>
-              </wp:anchor>
-            </w:drawing>
-          </mc:Choice>
-          <mc:Fallback>
-            <w:pict>
-              <v:shape w14:anchorId="2A489911" id="Text Box 61" o:spid="_x0000_s1029" type="#_x0000_t202" style="position:absolute;margin-left:249.9pt;margin-top:-48.75pt;width:213.75pt;height:90.75pt;z-index:251939840;visibility:visible;mso-wrap-style:square;mso-width-percent:0;mso-height-percent:0;mso-wrap-distance-left:9pt;mso-wrap-distance-top:0;mso-wrap-distance-right:9pt;mso-wrap-distance-bottom:0;mso-position-horizontal:absolute;mso-position-horizontal-relative:text;mso-position-vertical:absolute;mso-position-vertical-relative:text;mso-width-percent:0;mso-height-percent:0;mso-width-relative:margin;mso-height-relative:margin;v-text-anchor:top" o:gfxdata="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" fillcolor="#c6179d" strokecolor="#c6179d" strokeweight="2pt">
-                <v:textbox>
-                  <w:txbxContent>
-                    <w:p>
-                      <w:pPr>
-                        <w:pStyle w:val="BodyText"/>
-                        <w:rPr>
-                          <w:b/>
-                          <w:color w:val="FFFFFF" w:themeColor="background1"/>
-                        </w:rPr>
-                      </w:pPr>
-                      <w:r>
-                        <w:rPr>
-                          <w:b/>
-                          <w:color w:val="FFFFFF" w:themeColor="background1"/>
-                        </w:rPr>
-                        <w:t xml:space="preserve">NOTE:  If ArcSight content (Rules, Reports, Dashboards, </w:t>
-                      </w:r>
-                      <w:proofErr w:type="spellStart"/>
-                      <w:r>
-                        <w:rPr>
-                          <w:b/>
-                          <w:color w:val="FFFFFF" w:themeColor="background1"/>
-                        </w:rPr>
-                        <w:t>etc</w:t>
-                      </w:r>
-                      <w:proofErr w:type="spellEnd"/>
-                      <w:r>
-                        <w:rPr>
-                          <w:b/>
-                          <w:color w:val="FFFFFF" w:themeColor="background1"/>
-                        </w:rPr>
-                        <w:t>) has been developed to support the integration, describe that here.</w:t>
-                      </w:r>
-                      <w:r>
-                        <w:rPr>
-                          <w:rFonts w:cs="Calibri"/>
-                          <w:noProof/>
-                          <w:color w:val="FFFFFF" w:themeColor="background1"/>
-                          <w:szCs w:val="22"/>
-                          <w:lang w:val="en-GB" w:eastAsia="en-GB"/>
-                        </w:rPr>
-                        <w:t xml:space="preserve"> </w:t>
-                      </w:r>
-                    </w:p>
-                    <w:p>
-                      <w:pPr>
-                        <w:rPr>
-                          <w:b/>
-                          <w:color w:val="FFFFFF" w:themeColor="background1"/>
-                          <w:sz w:val="30"/>
-                          <w:szCs w:val="30"/>
-                        </w:rPr>
-                      </w:pPr>
-                      <w:r>
-                        <w:rPr>
-                          <w:b/>
-                          <w:color w:val="FFFFFF" w:themeColor="background1"/>
-                          <w:sz w:val="30"/>
-                          <w:szCs w:val="30"/>
-                        </w:rPr>
-                        <w:t>* Delete this box*</w:t>
-                      </w:r>
-                    </w:p>
-                  </w:txbxContent>
-                </v:textbox>
-              </v:shape>
-            </w:pict>
-          </mc:Fallback>
-        </mc:AlternateContent>
-      </w:r>
+      <w:bookmarkStart w:id="25" w:name="_Toc56321236"/>
       <w:r>
         <w:t xml:space="preserve">ArcSight Content for </w:t>
       </w:r>
-      <w:r>
-        <w:rPr>
-          <w:highlight w:val="yellow"/>
-        </w:rPr>
-        <w:t>[</w:t>
-      </w:r>
-      <w:r>
-        <w:rPr>
-          <w:highlight w:val="yellow"/>
-        </w:rPr>
-        <w:t>partner product</w:t>
-      </w:r>
-      <w:r>
-        <w:rPr>
-          <w:highlight w:val="yellow"/>
-        </w:rPr>
-        <w:t>]</w:t>
-      </w:r>
-      <w:bookmarkEnd w:id="23"/>
+      <w:bookmarkEnd w:id="25"/>
+      <w:proofErr w:type="spellStart"/>
+      <w:r>
+        <w:t>Zerotect</w:t>
+      </w:r>
+      <w:proofErr w:type="spellEnd"/>
     </w:p>
     <w:p>
       <w:pPr>
         <w:pStyle w:val="Heading"/>
       </w:pPr>
-      <w:bookmarkStart w:id="24" w:name="_Toc465678427"/>
-      <w:bookmarkStart w:id="25" w:name="_Toc466374530"/>
-      <w:bookmarkStart w:id="26" w:name="_Toc466377634"/>
-      <w:bookmarkStart w:id="27" w:name="_Toc56321237"/>
+      <w:bookmarkStart w:id="26" w:name="_Toc465678427"/>
+      <w:bookmarkStart w:id="27" w:name="_Toc466374530"/>
+      <w:bookmarkStart w:id="28" w:name="_Toc466377634"/>
+      <w:bookmarkStart w:id="29" w:name="_Toc56321237"/>
       <w:r>
         <w:t>Prerequisites</w:t>
       </w:r>
-      <w:bookmarkEnd w:id="24"/>
-      <w:bookmarkEnd w:id="25"/>
       <w:bookmarkEnd w:id="26"/>
       <w:bookmarkEnd w:id="27"/>
+      <w:bookmarkEnd w:id="28"/>
+      <w:bookmarkEnd w:id="29"/>
       <w:r>
         <w:t xml:space="preserve"> </w:t>
       </w:r>
@@ -4403,6 +6647,15 @@
                 <w:lang w:eastAsia="x-none"/>
               </w:rPr>
             </w:pPr>
+            <w:commentRangeStart w:id="30"/>
+            <w:commentRangeEnd w:id="30"/>
+            <w:r>
+              <w:rPr>
+                <w:rStyle w:val="CommentReference"/>
+                <w:rFonts w:ascii="Times" w:hAnsi="Times"/>
+              </w:rPr>
+              <w:commentReference w:id="30"/>
+            </w:r>
           </w:p>
         </w:tc>
         <w:tc>
@@ -4428,18 +6681,17 @@
       <w:pPr>
         <w:pStyle w:val="Heading"/>
       </w:pPr>
-      <w:bookmarkStart w:id="28" w:name="_Toc465678428"/>
-      <w:bookmarkStart w:id="29" w:name="_Toc466374531"/>
-      <w:bookmarkStart w:id="30" w:name="_Toc466377635"/>
-      <w:bookmarkStart w:id="31" w:name="_Toc56321238"/>
-      <w:r>
-        <w:lastRenderedPageBreak/>
+      <w:bookmarkStart w:id="31" w:name="_Toc465678428"/>
+      <w:bookmarkStart w:id="32" w:name="_Toc466374531"/>
+      <w:bookmarkStart w:id="33" w:name="_Toc466377635"/>
+      <w:bookmarkStart w:id="34" w:name="_Toc56321238"/>
+      <w:r>
         <w:t>Support</w:t>
       </w:r>
-      <w:bookmarkEnd w:id="28"/>
-      <w:bookmarkEnd w:id="29"/>
-      <w:bookmarkEnd w:id="30"/>
       <w:bookmarkEnd w:id="31"/>
+      <w:bookmarkEnd w:id="32"/>
+      <w:bookmarkEnd w:id="33"/>
+      <w:bookmarkEnd w:id="34"/>
     </w:p>
     <w:p>
       <w:pPr>
@@ -4516,9 +6768,8 @@
         <w:rPr>
           <w:b/>
           <w:szCs w:val="22"/>
-          <w:highlight w:val="yellow"/>
-        </w:rPr>
-        <w:t>[NAME]</w:t>
+        </w:rPr>
+        <w:t>Polyverse</w:t>
       </w:r>
       <w:r>
         <w:rPr>
@@ -4529,135 +6780,166 @@
       </w:r>
     </w:p>
     <w:p>
-      <w:pPr>
-        <w:pStyle w:val="BodyText"/>
+      <w:r>
         <w:rPr>
           <w:b/>
           <w:szCs w:val="22"/>
-          <w:highlight w:val="yellow"/>
-        </w:rPr>
-      </w:pPr>
+        </w:rPr>
+        <w:t>Phone -</w:t>
+      </w:r>
       <w:r>
         <w:rPr>
           <w:b/>
           <w:szCs w:val="22"/>
         </w:rPr>
-        <w:t>Phone -</w:t>
-      </w:r>
-      <w:r>
+        <w:t xml:space="preserve"> </w:t>
+      </w:r>
+      <w:hyperlink r:id="rId24" w:history="1">
+        <w:r>
+          <w:rPr>
+            <w:rStyle w:val="Hyperlink"/>
+          </w:rPr>
+          <w:t>+1 855 765 9837</w:t>
+        </w:r>
+      </w:hyperlink>
+    </w:p>
+    <w:p>
+      <w:pPr>
+        <w:pStyle w:val="BodyText"/>
         <w:rPr>
           <w:b/>
           <w:szCs w:val="22"/>
-          <w:highlight w:val="yellow"/>
-        </w:rPr>
-        <w:t>[x-xxx-xxx-</w:t>
-      </w:r>
-      <w:proofErr w:type="spellStart"/>
+        </w:rPr>
+      </w:pPr>
       <w:r>
         <w:rPr>
           <w:b/>
           <w:szCs w:val="22"/>
-          <w:highlight w:val="yellow"/>
-        </w:rPr>
-        <w:t>xxxx</w:t>
-      </w:r>
-      <w:proofErr w:type="spellEnd"/>
+        </w:rPr>
+        <w:t>Email -</w:t>
+      </w:r>
       <w:r>
         <w:rPr>
           <w:b/>
           <w:szCs w:val="22"/>
-          <w:highlight w:val="yellow"/>
-        </w:rPr>
-        <w:t>]</w:t>
+        </w:rPr>
+        <w:t xml:space="preserve"> support@polyverse.com</w:t>
       </w:r>
     </w:p>
     <w:p>
       <w:pPr>
         <w:pStyle w:val="BodyText"/>
+        <w:rPr>
+          <w:szCs w:val="22"/>
+        </w:rPr>
+      </w:pPr>
+      <w:r>
         <w:rPr>
           <w:b/>
           <w:szCs w:val="22"/>
         </w:rPr>
-      </w:pPr>
-      <w:r>
-        <w:rPr>
-          <w:b/>
+        <w:t xml:space="preserve">Instructions – </w:t>
+      </w:r>
+      <w:r>
+        <w:rPr>
+          <w:bCs/>
           <w:szCs w:val="22"/>
         </w:rPr>
-        <w:t>Email -</w:t>
-      </w:r>
-      <w:r>
-        <w:rPr>
-          <w:b/>
+        <w:t>Deter</w:t>
+      </w:r>
+      <w:r>
+        <w:rPr>
+          <w:bCs/>
           <w:szCs w:val="22"/>
-          <w:highlight w:val="yellow"/>
-        </w:rPr>
-        <w:t>[x@x.com]</w:t>
+        </w:rPr>
+        <w:t xml:space="preserve">mine whether you have a </w:t>
+      </w:r>
+      <w:proofErr w:type="spellStart"/>
+      <w:r>
+        <w:rPr>
+          <w:bCs/>
+          <w:szCs w:val="22"/>
+        </w:rPr>
+        <w:t>Zerotect</w:t>
+      </w:r>
+      <w:proofErr w:type="spellEnd"/>
+      <w:r>
+        <w:rPr>
+          <w:bCs/>
+          <w:szCs w:val="22"/>
+        </w:rPr>
+        <w:t xml:space="preserve"> problem or a general ArcSight support request. For all </w:t>
+      </w:r>
+      <w:proofErr w:type="spellStart"/>
+      <w:r>
+        <w:rPr>
+          <w:bCs/>
+          <w:szCs w:val="22"/>
+        </w:rPr>
+        <w:t>zerotect</w:t>
+      </w:r>
+      <w:proofErr w:type="spellEnd"/>
+      <w:r>
+        <w:rPr>
+          <w:bCs/>
+          <w:szCs w:val="22"/>
+        </w:rPr>
+        <w:t xml:space="preserve"> support requests, </w:t>
+      </w:r>
+      <w:r>
+        <w:rPr>
+          <w:szCs w:val="22"/>
+        </w:rPr>
+        <w:t xml:space="preserve">we recommend emailing </w:t>
+      </w:r>
+      <w:hyperlink r:id="rId25" w:history="1">
+        <w:r>
+          <w:rPr>
+            <w:rStyle w:val="Hyperlink"/>
+            <w:szCs w:val="22"/>
+          </w:rPr>
+          <w:t>support@polyverse.com</w:t>
+        </w:r>
+      </w:hyperlink>
+      <w:r>
+        <w:rPr>
+          <w:szCs w:val="22"/>
+        </w:rPr>
+        <w:t xml:space="preserve"> as a first step. Polyverse will </w:t>
+      </w:r>
+      <w:r>
+        <w:rPr>
+          <w:szCs w:val="22"/>
+        </w:rPr>
+        <w:t>assign a support engineer and handle the engagement</w:t>
+      </w:r>
+      <w:r>
+        <w:rPr>
+          <w:szCs w:val="22"/>
+        </w:rPr>
+        <w:t>.</w:t>
       </w:r>
     </w:p>
     <w:p>
       <w:pPr>
         <w:pStyle w:val="BodyText"/>
-        <w:rPr>
-          <w:color w:val="000000"/>
-          <w:szCs w:val="22"/>
-        </w:rPr>
-      </w:pPr>
-      <w:r>
-        <w:rPr>
-          <w:b/>
-          <w:szCs w:val="22"/>
-        </w:rPr>
-        <w:t xml:space="preserve">Instructions – </w:t>
-      </w:r>
-      <w:r>
-        <w:rPr>
-          <w:szCs w:val="22"/>
-        </w:rPr>
-        <w:t>[</w:t>
-      </w:r>
-      <w:r>
-        <w:rPr>
-          <w:szCs w:val="22"/>
-          <w:highlight w:val="yellow"/>
-        </w:rPr>
-        <w:t>place instructions here on how the joint-customer should engage with the above options when calling about support of a</w:t>
-      </w:r>
-      <w:r>
-        <w:rPr>
-          <w:szCs w:val="22"/>
-          <w:highlight w:val="yellow"/>
-        </w:rPr>
-        <w:t>n</w:t>
-      </w:r>
-      <w:r>
-        <w:rPr>
-          <w:szCs w:val="22"/>
-          <w:highlight w:val="yellow"/>
-        </w:rPr>
-        <w:t xml:space="preserve"> integration with the ArcSight SIEM product.]</w:t>
-      </w:r>
-    </w:p>
-    <w:p>
-      <w:pPr>
-        <w:pStyle w:val="BodyText"/>
-      </w:pPr>
-      <w:bookmarkStart w:id="32" w:name="_Toc465678429"/>
-      <w:bookmarkStart w:id="33" w:name="_Toc466374532"/>
-      <w:bookmarkStart w:id="34" w:name="_Toc466377636"/>
+      </w:pPr>
+      <w:bookmarkStart w:id="35" w:name="_Toc465678429"/>
+      <w:bookmarkStart w:id="36" w:name="_Toc466374532"/>
+      <w:bookmarkStart w:id="37" w:name="_Toc466377636"/>
     </w:p>
     <w:p>
       <w:pPr>
         <w:pStyle w:val="Heading"/>
       </w:pPr>
-      <w:bookmarkStart w:id="35" w:name="_Toc56321239"/>
+      <w:bookmarkStart w:id="38" w:name="_Toc56321239"/>
       <w:r>
         <w:t>Additional ArcSight Documentation</w:t>
       </w:r>
-      <w:bookmarkEnd w:id="32"/>
-      <w:bookmarkEnd w:id="33"/>
-      <w:bookmarkEnd w:id="34"/>
       <w:bookmarkEnd w:id="35"/>
+      <w:bookmarkEnd w:id="36"/>
+      <w:bookmarkEnd w:id="37"/>
+      <w:bookmarkEnd w:id="38"/>
     </w:p>
     <w:p>
       <w:pPr>
@@ -4704,7 +6986,7 @@
           <w:sz w:val="22"/>
         </w:rPr>
       </w:pPr>
-      <w:hyperlink r:id="rId20" w:history="1">
+      <w:hyperlink r:id="rId26" w:history="1">
         <w:r>
           <w:rPr>
             <w:rStyle w:val="Hyperlink"/>
@@ -4746,7 +7028,7 @@
           <w:lang w:eastAsia="x-none"/>
         </w:rPr>
       </w:pPr>
-      <w:hyperlink r:id="rId21" w:history="1">
+      <w:hyperlink r:id="rId27" w:history="1">
         <w:r>
           <w:rPr>
             <w:rStyle w:val="Hyperlink"/>
@@ -4780,6 +7062,107 @@
     </w:sectPr>
   </w:body>
 </w:document>
+</file>
+
+<file path=word/comments.xml><?xml version="1.0" encoding="utf-8"?>
+<w:comments xmlns:wpc="http://schemas.microsoft.com/office/word/2010/wordprocessingCanvas" xmlns:cx="http://schemas.microsoft.com/office/drawing/2014/chartex" xmlns:cx1="http://schemas.microsoft.com/office/drawing/2015/9/8/chartex" xmlns:cx2="http://schemas.microsoft.com/office/drawing/2015/10/21/chartex" xmlns:cx3="http://schemas.microsoft.com/office/drawing/2016/5/9/chartex" xmlns:cx4="http://schemas.microsoft.com/office/drawing/2016/5/10/chartex" xmlns:cx5="http://schemas.microsoft.com/office/drawing/2016/5/11/chartex" xmlns:cx6="http://schemas.microsoft.com/office/drawing/2016/5/12/chartex" xmlns:cx7="http://schemas.microsoft.com/office/drawing/2016/5/13/chartex" xmlns:cx8="http://schemas.microsoft.com/office/drawing/2016/5/14/chartex" xmlns:mc="http://schemas.openxmlformats.org/markup-compatibility/2006" xmlns:aink="http://schemas.microsoft.com/office/drawing/2016/ink" xmlns:am3d="http://schemas.microsoft.com/office/drawing/2017/model3d" xmlns:o="urn:schemas-microsoft-com:office:office" xmlns:r="http://schemas.openxmlformats.org/officeDocument/2006/relationships" xmlns:m="http://schemas.openxmlformats.org/officeDocument/2006/math" xmlns:v="urn:schemas-microsoft-com:vml" xmlns:wp14="http://schemas.microsoft.com/office/word/2010/wordprocessingDrawing" xmlns:wp="http://schemas.openxmlformats.org/drawingml/2006/wordprocessingDrawing" xmlns:w10="urn:schemas-microsoft-com:office:word" xmlns:w="http://schemas.openxmlformats.org/wordprocessingml/2006/main" xmlns:w14="http://schemas.microsoft.com/office/word/2010/wordml" xmlns:w15="http://schemas.microsoft.com/office/word/2012/wordml" xmlns:w16cex="http://schemas.microsoft.com/office/word/2018/wordml/cex" xmlns:w16cid="http://schemas.microsoft.com/office/word/2016/wordml/cid" xmlns:w16="http://schemas.microsoft.com/office/word/2018/wordml" xmlns:w16se="http://schemas.microsoft.com/office/word/2015/wordml/symex" xmlns:wpg="http://schemas.microsoft.com/office/word/2010/wordprocessingGroup" xmlns:wpi="http://schemas.microsoft.com/office/word/2010/wordprocessingInk" xmlns:wne="http://schemas.microsoft.com/office/word/2006/wordml" xmlns:wps="http://schemas.microsoft.com/office/word/2010/wordprocessingShape" mc:Ignorable="w14 w15 w16se w16cid w16 w16cex wp14">
+  <w:comment w:id="10" w:author="Archis Gore" w:date="2020-11-19T17:03:00Z" w:initials="AG">
+    <w:p>
+      <w:pPr>
+        <w:pStyle w:val="CommentText"/>
+      </w:pPr>
+      <w:r>
+        <w:rPr>
+          <w:rStyle w:val="CommentReference"/>
+        </w:rPr>
+        <w:annotationRef/>
+      </w:r>
+      <w:r>
+        <w:t>Need ArcSight help here.</w:t>
+      </w:r>
+    </w:p>
+  </w:comment>
+  <w:comment w:id="24" w:author="Archis Gore" w:date="2020-11-19T17:01:00Z" w:initials="AG">
+    <w:p>
+      <w:pPr>
+        <w:pStyle w:val="CommentText"/>
+      </w:pPr>
+      <w:r>
+        <w:rPr>
+          <w:rStyle w:val="CommentReference"/>
+        </w:rPr>
+        <w:annotationRef/>
+      </w:r>
+      <w:r>
+        <w:t xml:space="preserve">Need help here. We have all our fields mapped in the code 1:1 to ArcSight fields. </w:t>
+      </w:r>
+      <w:proofErr w:type="gramStart"/>
+      <w:r>
+        <w:t>So</w:t>
+      </w:r>
+      <w:proofErr w:type="gramEnd"/>
+      <w:r>
+        <w:t xml:space="preserve"> there’s no extra mapping to capture here. Can I have an example?</w:t>
+      </w:r>
+    </w:p>
+  </w:comment>
+  <w:comment w:id="30" w:author="Archis Gore" w:date="2020-11-19T17:01:00Z" w:initials="AG">
+    <w:p>
+      <w:pPr>
+        <w:pStyle w:val="CommentText"/>
+      </w:pPr>
+      <w:r>
+        <w:rPr>
+          <w:rStyle w:val="CommentReference"/>
+        </w:rPr>
+        <w:annotationRef/>
+      </w:r>
+      <w:r>
+        <w:t xml:space="preserve">Need help from ArcSight on the versions. </w:t>
+      </w:r>
+      <w:proofErr w:type="spellStart"/>
+      <w:r>
+        <w:t>Zerotect</w:t>
+      </w:r>
+      <w:proofErr w:type="spellEnd"/>
+      <w:r>
+        <w:t xml:space="preserve"> is Linux-only but ArcSight doesn’t have to be. </w:t>
+      </w:r>
+      <w:proofErr w:type="gramStart"/>
+      <w:r>
+        <w:t>So</w:t>
+      </w:r>
+      <w:proofErr w:type="gramEnd"/>
+      <w:r>
+        <w:t xml:space="preserve"> what should the OS be?</w:t>
+      </w:r>
+    </w:p>
+  </w:comment>
+</w:comments>
+</file>
+
+<file path=word/commentsExtended.xml><?xml version="1.0" encoding="utf-8"?>
+<w15:commentsEx xmlns:wpc="http://schemas.microsoft.com/office/word/2010/wordprocessingCanvas" xmlns:cx="http://schemas.microsoft.com/office/drawing/2014/chartex" xmlns:cx1="http://schemas.microsoft.com/office/drawing/2015/9/8/chartex" xmlns:cx2="http://schemas.microsoft.com/office/drawing/2015/10/21/chartex" xmlns:cx3="http://schemas.microsoft.com/office/drawing/2016/5/9/chartex" xmlns:cx4="http://schemas.microsoft.com/office/drawing/2016/5/10/chartex" xmlns:cx5="http://schemas.microsoft.com/office/drawing/2016/5/11/chartex" xmlns:cx6="http://schemas.microsoft.com/office/drawing/2016/5/12/chartex" xmlns:cx7="http://schemas.microsoft.com/office/drawing/2016/5/13/chartex" xmlns:cx8="http://schemas.microsoft.com/office/drawing/2016/5/14/chartex" xmlns:mc="http://schemas.openxmlformats.org/markup-compatibility/2006" xmlns:aink="http://schemas.microsoft.com/office/drawing/2016/ink" xmlns:am3d="http://schemas.microsoft.com/office/drawing/2017/model3d" xmlns:o="urn:schemas-microsoft-com:office:office" xmlns:r="http://schemas.openxmlformats.org/officeDocument/2006/relationships" xmlns:m="http://schemas.openxmlformats.org/officeDocument/2006/math" xmlns:v="urn:schemas-microsoft-com:vml" xmlns:wp14="http://schemas.microsoft.com/office/word/2010/wordprocessingDrawing" xmlns:wp="http://schemas.openxmlformats.org/drawingml/2006/wordprocessingDrawing" xmlns:w10="urn:schemas-microsoft-com:office:word" xmlns:w="http://schemas.openxmlformats.org/wordprocessingml/2006/main" xmlns:w14="http://schemas.microsoft.com/office/word/2010/wordml" xmlns:w15="http://schemas.microsoft.com/office/word/2012/wordml" xmlns:w16cex="http://schemas.microsoft.com/office/word/2018/wordml/cex" xmlns:w16cid="http://schemas.microsoft.com/office/word/2016/wordml/cid" xmlns:w16="http://schemas.microsoft.com/office/word/2018/wordml" xmlns:w16se="http://schemas.microsoft.com/office/word/2015/wordml/symex" xmlns:wpg="http://schemas.microsoft.com/office/word/2010/wordprocessingGroup" xmlns:wpi="http://schemas.microsoft.com/office/word/2010/wordprocessingInk" xmlns:wne="http://schemas.microsoft.com/office/word/2006/wordml" xmlns:wps="http://schemas.microsoft.com/office/word/2010/wordprocessingShape" mc:Ignorable="w14 w15 w16se w16cid w16 w16cex wp14">
+  <w15:commentEx w15:paraId="2BEB6F6B" w15:done="0"/>
+  <w15:commentEx w15:paraId="6A3519AE" w15:done="0"/>
+  <w15:commentEx w15:paraId="7596D6C8" w15:done="0"/>
+</w15:commentsEx>
+</file>
+
+<file path=word/commentsExtensible.xml><?xml version="1.0" encoding="utf-8"?>
+<w16cex:commentsExtensible xmlns:wpc="http://schemas.microsoft.com/office/word/2010/wordprocessingCanvas" xmlns:cx="http://schemas.microsoft.com/office/drawing/2014/chartex" xmlns:cx1="http://schemas.microsoft.com/office/drawing/2015/9/8/chartex" xmlns:cx2="http://schemas.microsoft.com/office/drawing/2015/10/21/chartex" xmlns:cx3="http://schemas.microsoft.com/office/drawing/2016/5/9/chartex" xmlns:cx4="http://schemas.microsoft.com/office/drawing/2016/5/10/chartex" xmlns:cx5="http://schemas.microsoft.com/office/drawing/2016/5/11/chartex" xmlns:cx6="http://schemas.microsoft.com/office/drawing/2016/5/12/chartex" xmlns:cx7="http://schemas.microsoft.com/office/drawing/2016/5/13/chartex" xmlns:cx8="http://schemas.microsoft.com/office/drawing/2016/5/14/chartex" xmlns:mc="http://schemas.openxmlformats.org/markup-compatibility/2006" xmlns:aink="http://schemas.microsoft.com/office/drawing/2016/ink" xmlns:am3d="http://schemas.microsoft.com/office/drawing/2017/model3d" xmlns:o="urn:schemas-microsoft-com:office:office" xmlns:r="http://schemas.openxmlformats.org/officeDocument/2006/relationships" xmlns:m="http://schemas.openxmlformats.org/officeDocument/2006/math" xmlns:v="urn:schemas-microsoft-com:vml" xmlns:wp14="http://schemas.microsoft.com/office/word/2010/wordprocessingDrawing" xmlns:wp="http://schemas.openxmlformats.org/drawingml/2006/wordprocessingDrawing" xmlns:w10="urn:schemas-microsoft-com:office:word" xmlns:w="http://schemas.openxmlformats.org/wordprocessingml/2006/main" xmlns:w14="http://schemas.microsoft.com/office/word/2010/wordml" xmlns:w15="http://schemas.microsoft.com/office/word/2012/wordml" xmlns:w16cex="http://schemas.microsoft.com/office/word/2018/wordml/cex" xmlns:w16cid="http://schemas.microsoft.com/office/word/2016/wordml/cid" xmlns:w16="http://schemas.microsoft.com/office/word/2018/wordml" xmlns:w16se="http://schemas.microsoft.com/office/word/2015/wordml/symex" xmlns:wpg="http://schemas.microsoft.com/office/word/2010/wordprocessingGroup" xmlns:wpi="http://schemas.microsoft.com/office/word/2010/wordprocessingInk" xmlns:wne="http://schemas.microsoft.com/office/word/2006/wordml" xmlns:wps="http://schemas.microsoft.com/office/word/2010/wordprocessingShape" mc:Ignorable="w14 w15 w16se w16cid w16 w16cex wp14">
+  <w16cex:commentExtensible w16cex:durableId="236123D3" w16cex:dateUtc="2020-11-20T01:03:00Z"/>
+  <w16cex:commentExtensible w16cex:durableId="23612361" w16cex:dateUtc="2020-11-20T01:01:00Z"/>
+  <w16cex:commentExtensible w16cex:durableId="23612386" w16cex:dateUtc="2020-11-20T01:01:00Z"/>
+</w16cex:commentsExtensible>
+</file>
+
+<file path=word/commentsIds.xml><?xml version="1.0" encoding="utf-8"?>
+<w16cid:commentsIds xmlns:wpc="http://schemas.microsoft.com/office/word/2010/wordprocessingCanvas" xmlns:cx="http://schemas.microsoft.com/office/drawing/2014/chartex" xmlns:cx1="http://schemas.microsoft.com/office/drawing/2015/9/8/chartex" xmlns:cx2="http://schemas.microsoft.com/office/drawing/2015/10/21/chartex" xmlns:cx3="http://schemas.microsoft.com/office/drawing/2016/5/9/chartex" xmlns:cx4="http://schemas.microsoft.com/office/drawing/2016/5/10/chartex" xmlns:cx5="http://schemas.microsoft.com/office/drawing/2016/5/11/chartex" xmlns:cx6="http://schemas.microsoft.com/office/drawing/2016/5/12/chartex" xmlns:cx7="http://schemas.microsoft.com/office/drawing/2016/5/13/chartex" xmlns:cx8="http://schemas.microsoft.com/office/drawing/2016/5/14/chartex" xmlns:mc="http://schemas.openxmlformats.org/markup-compatibility/2006" xmlns:aink="http://schemas.microsoft.com/office/drawing/2016/ink" xmlns:am3d="http://schemas.microsoft.com/office/drawing/2017/model3d" xmlns:o="urn:schemas-microsoft-com:office:office" xmlns:r="http://schemas.openxmlformats.org/officeDocument/2006/relationships" xmlns:m="http://schemas.openxmlformats.org/officeDocument/2006/math" xmlns:v="urn:schemas-microsoft-com:vml" xmlns:wp14="http://schemas.microsoft.com/office/word/2010/wordprocessingDrawing" xmlns:wp="http://schemas.openxmlformats.org/drawingml/2006/wordprocessingDrawing" xmlns:w10="urn:schemas-microsoft-com:office:word" xmlns:w="http://schemas.openxmlformats.org/wordprocessingml/2006/main" xmlns:w14="http://schemas.microsoft.com/office/word/2010/wordml" xmlns:w15="http://schemas.microsoft.com/office/word/2012/wordml" xmlns:w16cex="http://schemas.microsoft.com/office/word/2018/wordml/cex" xmlns:w16cid="http://schemas.microsoft.com/office/word/2016/wordml/cid" xmlns:w16="http://schemas.microsoft.com/office/word/2018/wordml" xmlns:w16se="http://schemas.microsoft.com/office/word/2015/wordml/symex" xmlns:wpg="http://schemas.microsoft.com/office/word/2010/wordprocessingGroup" xmlns:wpi="http://schemas.microsoft.com/office/word/2010/wordprocessingInk" xmlns:wne="http://schemas.microsoft.com/office/word/2006/wordml" xmlns:wps="http://schemas.microsoft.com/office/word/2010/wordprocessingShape" mc:Ignorable="w14 w15 w16se w16cid w16 w16cex wp14">
+  <w16cid:commentId w16cid:paraId="2BEB6F6B" w16cid:durableId="236123D3"/>
+  <w16cid:commentId w16cid:paraId="6A3519AE" w16cid:durableId="23612361"/>
+  <w16cid:commentId w16cid:paraId="7596D6C8" w16cid:durableId="23612386"/>
+</w16cid:commentsIds>
 </file>
 
 <file path=word/endnotes.xml><?xml version="1.0" encoding="utf-8"?>
@@ -5804,6 +8187,14 @@
   </w:num>
   <w:numIdMacAtCleanup w:val="8"/>
 </w:numbering>
+</file>
+
+<file path=word/people.xml><?xml version="1.0" encoding="utf-8"?>
+<w15:people xmlns:wpc="http://schemas.microsoft.com/office/word/2010/wordprocessingCanvas" xmlns:cx="http://schemas.microsoft.com/office/drawing/2014/chartex" xmlns:cx1="http://schemas.microsoft.com/office/drawing/2015/9/8/chartex" xmlns:cx2="http://schemas.microsoft.com/office/drawing/2015/10/21/chartex" xmlns:cx3="http://schemas.microsoft.com/office/drawing/2016/5/9/chartex" xmlns:cx4="http://schemas.microsoft.com/office/drawing/2016/5/10/chartex" xmlns:cx5="http://schemas.microsoft.com/office/drawing/2016/5/11/chartex" xmlns:cx6="http://schemas.microsoft.com/office/drawing/2016/5/12/chartex" xmlns:cx7="http://schemas.microsoft.com/office/drawing/2016/5/13/chartex" xmlns:cx8="http://schemas.microsoft.com/office/drawing/2016/5/14/chartex" xmlns:mc="http://schemas.openxmlformats.org/markup-compatibility/2006" xmlns:aink="http://schemas.microsoft.com/office/drawing/2016/ink" xmlns:am3d="http://schemas.microsoft.com/office/drawing/2017/model3d" xmlns:o="urn:schemas-microsoft-com:office:office" xmlns:r="http://schemas.openxmlformats.org/officeDocument/2006/relationships" xmlns:m="http://schemas.openxmlformats.org/officeDocument/2006/math" xmlns:v="urn:schemas-microsoft-com:vml" xmlns:wp14="http://schemas.microsoft.com/office/word/2010/wordprocessingDrawing" xmlns:wp="http://schemas.openxmlformats.org/drawingml/2006/wordprocessingDrawing" xmlns:w10="urn:schemas-microsoft-com:office:word" xmlns:w="http://schemas.openxmlformats.org/wordprocessingml/2006/main" xmlns:w14="http://schemas.microsoft.com/office/word/2010/wordml" xmlns:w15="http://schemas.microsoft.com/office/word/2012/wordml" xmlns:w16cex="http://schemas.microsoft.com/office/word/2018/wordml/cex" xmlns:w16cid="http://schemas.microsoft.com/office/word/2016/wordml/cid" xmlns:w16="http://schemas.microsoft.com/office/word/2018/wordml" xmlns:w16se="http://schemas.microsoft.com/office/word/2015/wordml/symex" xmlns:wpg="http://schemas.microsoft.com/office/word/2010/wordprocessingGroup" xmlns:wpi="http://schemas.microsoft.com/office/word/2010/wordprocessingInk" xmlns:wne="http://schemas.microsoft.com/office/word/2006/wordml" xmlns:wps="http://schemas.microsoft.com/office/word/2010/wordprocessingShape" mc:Ignorable="w14 w15 w16se w16cid w16 w16cex wp14">
+  <w15:person w15:author="Archis Gore">
+    <w15:presenceInfo w15:providerId="AD" w15:userId="S::archis@polyverse.com::b3bdcb2c-2b80-44b3-8131-b4e20bd77ccf"/>
+  </w15:person>
+</w15:people>
 </file>
 
 <file path=word/styles.xml><?xml version="1.0" encoding="utf-8"?>
@@ -6183,9 +8574,8 @@
   </w:latentStyles>
   <w:style w:type="paragraph" w:default="1" w:styleId="Normal">
     <w:name w:val="Normal"/>
-    <w:semiHidden/>
     <w:qFormat/>
-    <w:rsid w:val="00485DEC"/>
+    <w:rsid w:val="00623794"/>
     <w:rPr>
       <w:sz w:val="24"/>
     </w:rPr>
@@ -7686,6 +10076,74 @@
       <w:szCs w:val="18"/>
     </w:rPr>
   </w:style>
+  <w:style w:type="character" w:styleId="UnresolvedMention">
+    <w:name w:val="Unresolved Mention"/>
+    <w:basedOn w:val="DefaultParagraphFont"/>
+    <w:uiPriority w:val="99"/>
+    <w:semiHidden/>
+    <w:unhideWhenUsed/>
+    <w:rsid w:val="000328B6"/>
+    <w:rPr>
+      <w:color w:val="605E5C"/>
+      <w:shd w:val="clear" w:color="auto" w:fill="E1DFDD"/>
+    </w:rPr>
+  </w:style>
+  <w:style w:type="character" w:styleId="CommentReference">
+    <w:name w:val="annotation reference"/>
+    <w:basedOn w:val="DefaultParagraphFont"/>
+    <w:semiHidden/>
+    <w:unhideWhenUsed/>
+    <w:locked/>
+    <w:rsid w:val="00052AB5"/>
+    <w:rPr>
+      <w:sz w:val="16"/>
+      <w:szCs w:val="16"/>
+    </w:rPr>
+  </w:style>
+  <w:style w:type="paragraph" w:styleId="CommentText">
+    <w:name w:val="annotation text"/>
+    <w:basedOn w:val="Normal"/>
+    <w:link w:val="CommentTextChar"/>
+    <w:semiHidden/>
+    <w:unhideWhenUsed/>
+    <w:locked/>
+    <w:rsid w:val="00052AB5"/>
+    <w:rPr>
+      <w:sz w:val="20"/>
+    </w:rPr>
+  </w:style>
+  <w:style w:type="character" w:customStyle="1" w:styleId="CommentTextChar">
+    <w:name w:val="Comment Text Char"/>
+    <w:basedOn w:val="DefaultParagraphFont"/>
+    <w:link w:val="CommentText"/>
+    <w:semiHidden/>
+    <w:rsid w:val="00052AB5"/>
+  </w:style>
+  <w:style w:type="paragraph" w:styleId="CommentSubject">
+    <w:name w:val="annotation subject"/>
+    <w:basedOn w:val="CommentText"/>
+    <w:next w:val="CommentText"/>
+    <w:link w:val="CommentSubjectChar"/>
+    <w:semiHidden/>
+    <w:unhideWhenUsed/>
+    <w:locked/>
+    <w:rsid w:val="00052AB5"/>
+    <w:rPr>
+      <w:b/>
+      <w:bCs/>
+    </w:rPr>
+  </w:style>
+  <w:style w:type="character" w:customStyle="1" w:styleId="CommentSubjectChar">
+    <w:name w:val="Comment Subject Char"/>
+    <w:basedOn w:val="CommentTextChar"/>
+    <w:link w:val="CommentSubject"/>
+    <w:semiHidden/>
+    <w:rsid w:val="00052AB5"/>
+    <w:rPr>
+      <w:b/>
+      <w:bCs/>
+    </w:rPr>
+  </w:style>
 </w:styles>
 </file>
 
@@ -8008,21 +10466,6 @@
 </file>
 
 <file path=customXml/item1.xml><?xml version="1.0" encoding="utf-8"?>
-<p:properties xmlns:p="http://schemas.microsoft.com/office/2006/metadata/properties" xmlns:xsi="http://www.w3.org/2001/XMLSchema-instance" xmlns:pc="http://schemas.microsoft.com/office/infopath/2007/PartnerControls">
-  <documentManagement/>
-</p:properties>
-</file>
-
-<file path=customXml/item2.xml><?xml version="1.0" encoding="utf-8"?>
-<?mso-contentType ?>
-<FormTemplates xmlns="http://schemas.microsoft.com/sharepoint/v3/contenttype/forms">
-  <Display>DocumentLibraryForm</Display>
-  <Edit>DocumentLibraryForm</Edit>
-  <New>DocumentLibraryForm</New>
-</FormTemplates>
-</file>
-
-<file path=customXml/item3.xml><?xml version="1.0" encoding="utf-8"?>
 <ct:contentTypeSchema xmlns:ct="http://schemas.microsoft.com/office/2006/metadata/contentType" xmlns:ma="http://schemas.microsoft.com/office/2006/metadata/properties/metaAttributes" ct:_="" ma:_="" ma:contentTypeName="Document" ma:contentTypeID="0x010100123A1E8C41812F4EBABB05EF4802C50C" ma:contentTypeVersion="13" ma:contentTypeDescription="Create a new document." ma:contentTypeScope="" ma:versionID="bf790842ae330464a3eb79cf82e46387">
   <xsd:schema xmlns:xsd="http://www.w3.org/2001/XMLSchema" xmlns:xs="http://www.w3.org/2001/XMLSchema" xmlns:p="http://schemas.microsoft.com/office/2006/metadata/properties" xmlns:ns3="6a7f3d76-9021-4cd2-88e1-8dd6286085fd" xmlns:ns4="ece69309-b74b-4aca-be26-fbec419ff2a8" targetNamespace="http://schemas.microsoft.com/office/2006/metadata/properties" ma:root="true" ma:fieldsID="fa19dad167c66cb710338e8ee6d61f85" ns3:_="" ns4:_="">
     <xsd:import namespace="6a7f3d76-9021-4cd2-88e1-8dd6286085fd"/>
@@ -8245,28 +10688,26 @@
 </ct:contentTypeSchema>
 </file>
 
+<file path=customXml/item2.xml><?xml version="1.0" encoding="utf-8"?>
+<?mso-contentType ?>
+<FormTemplates xmlns="http://schemas.microsoft.com/sharepoint/v3/contenttype/forms">
+  <Display>DocumentLibraryForm</Display>
+  <Edit>DocumentLibraryForm</Edit>
+  <New>DocumentLibraryForm</New>
+</FormTemplates>
+</file>
+
+<file path=customXml/item3.xml><?xml version="1.0" encoding="utf-8"?>
+<p:properties xmlns:p="http://schemas.microsoft.com/office/2006/metadata/properties" xmlns:xsi="http://www.w3.org/2001/XMLSchema-instance" xmlns:pc="http://schemas.microsoft.com/office/infopath/2007/PartnerControls">
+  <documentManagement/>
+</p:properties>
+</file>
+
 <file path=customXml/item4.xml><?xml version="1.0" encoding="utf-8"?>
 <b:Sources xmlns:b="http://schemas.openxmlformats.org/officeDocument/2006/bibliography" xmlns="http://schemas.openxmlformats.org/officeDocument/2006/bibliography" SelectedStyle="\APA.XSL" StyleName="APA"/>
 </file>
 
 <file path=customXml/itemProps1.xml><?xml version="1.0" encoding="utf-8"?>
-<ds:datastoreItem xmlns:ds="http://schemas.openxmlformats.org/officeDocument/2006/customXml" ds:itemID="{A0013F06-A1CA-49FD-9DE7-4EEC5AC1D1ED}">
-  <ds:schemaRefs>
-    <ds:schemaRef ds:uri="http://schemas.microsoft.com/office/2006/metadata/properties"/>
-    <ds:schemaRef ds:uri="http://schemas.microsoft.com/office/infopath/2007/PartnerControls"/>
-  </ds:schemaRefs>
-</ds:datastoreItem>
-</file>
-
-<file path=customXml/itemProps2.xml><?xml version="1.0" encoding="utf-8"?>
-<ds:datastoreItem xmlns:ds="http://schemas.openxmlformats.org/officeDocument/2006/customXml" ds:itemID="{084FC3FB-CDFE-4981-8C30-A0EFF20652B6}">
-  <ds:schemaRefs>
-    <ds:schemaRef ds:uri="http://schemas.microsoft.com/sharepoint/v3/contenttype/forms"/>
-  </ds:schemaRefs>
-</ds:datastoreItem>
-</file>
-
-<file path=customXml/itemProps3.xml><?xml version="1.0" encoding="utf-8"?>
 <ds:datastoreItem xmlns:ds="http://schemas.openxmlformats.org/officeDocument/2006/customXml" ds:itemID="{1CD3E246-9A40-49FA-B81E-3A048F8FF323}">
   <ds:schemaRefs>
     <ds:schemaRef ds:uri="http://schemas.microsoft.com/office/2006/metadata/contentType"/>
@@ -8285,6 +10726,23 @@
 </ds:datastoreItem>
 </file>
 
+<file path=customXml/itemProps2.xml><?xml version="1.0" encoding="utf-8"?>
+<ds:datastoreItem xmlns:ds="http://schemas.openxmlformats.org/officeDocument/2006/customXml" ds:itemID="{084FC3FB-CDFE-4981-8C30-A0EFF20652B6}">
+  <ds:schemaRefs>
+    <ds:schemaRef ds:uri="http://schemas.microsoft.com/sharepoint/v3/contenttype/forms"/>
+  </ds:schemaRefs>
+</ds:datastoreItem>
+</file>
+
+<file path=customXml/itemProps3.xml><?xml version="1.0" encoding="utf-8"?>
+<ds:datastoreItem xmlns:ds="http://schemas.openxmlformats.org/officeDocument/2006/customXml" ds:itemID="{A0013F06-A1CA-49FD-9DE7-4EEC5AC1D1ED}">
+  <ds:schemaRefs>
+    <ds:schemaRef ds:uri="http://schemas.microsoft.com/office/2006/metadata/properties"/>
+    <ds:schemaRef ds:uri="http://schemas.microsoft.com/office/infopath/2007/PartnerControls"/>
+  </ds:schemaRefs>
+</ds:datastoreItem>
+</file>
+
 <file path=customXml/itemProps4.xml><?xml version="1.0" encoding="utf-8"?>
 <ds:datastoreItem xmlns:ds="http://schemas.openxmlformats.org/officeDocument/2006/customXml" ds:itemID="{3F702163-4757-467C-BB2A-B3A7DB560B08}">
   <ds:schemaRefs>

</xml_diff>